<commit_message>
Ninth Commit: Minor updates in MethodsTagsCreation.java for reading first n keywords. Some other code and comments updates
</commit_message>
<xml_diff>
--- a/SOM_KMeans Results Comparisons Updated.docx
+++ b/SOM_KMeans Results Comparisons Updated.docx
@@ -19,21 +19,23 @@
     <w:tbl>
       <w:tblPr>
         <w:tblStyle w:val="TableGrid"/>
-        <w:tblW w:w="0" w:type="auto"/>
+        <w:tblW w:w="8976" w:type="dxa"/>
+        <w:tblLayout w:type="fixed"/>
         <w:tblLook w:val="04A0" w:firstRow="1" w:lastRow="0" w:firstColumn="1" w:lastColumn="0" w:noHBand="0" w:noVBand="1"/>
       </w:tblPr>
       <w:tblGrid>
-        <w:gridCol w:w="1165"/>
-        <w:gridCol w:w="1080"/>
-        <w:gridCol w:w="1924"/>
-        <w:gridCol w:w="1136"/>
-        <w:gridCol w:w="2970"/>
-        <w:gridCol w:w="1075"/>
+        <w:gridCol w:w="2467"/>
+        <w:gridCol w:w="935"/>
+        <w:gridCol w:w="1721"/>
+        <w:gridCol w:w="534"/>
+        <w:gridCol w:w="534"/>
+        <w:gridCol w:w="2250"/>
+        <w:gridCol w:w="535"/>
       </w:tblGrid>
       <w:tr>
         <w:tc>
           <w:tcPr>
-            <w:tcW w:w="1165" w:type="dxa"/>
+            <w:tcW w:w="2467" w:type="dxa"/>
             <w:vMerge w:val="restart"/>
             <w:vAlign w:val="center"/>
           </w:tcPr>
@@ -48,7 +50,7 @@
         </w:tc>
         <w:tc>
           <w:tcPr>
-            <w:tcW w:w="1080" w:type="dxa"/>
+            <w:tcW w:w="935" w:type="dxa"/>
             <w:vMerge w:val="restart"/>
             <w:vAlign w:val="center"/>
           </w:tcPr>
@@ -65,7 +67,7 @@
         </w:tc>
         <w:tc>
           <w:tcPr>
-            <w:tcW w:w="1924" w:type="dxa"/>
+            <w:tcW w:w="1721" w:type="dxa"/>
             <w:vMerge w:val="restart"/>
             <w:vAlign w:val="center"/>
           </w:tcPr>
@@ -74,13 +76,27 @@
               <w:jc w:val="center"/>
             </w:pPr>
             <w:r>
-              <w:t>Initial Centroids/Neurons</w:t>
-            </w:r>
-          </w:p>
-        </w:tc>
-        <w:tc>
-          <w:tcPr>
-            <w:tcW w:w="5181" w:type="dxa"/>
+              <w:t>Initial Centroids/ Neurons</w:t>
+            </w:r>
+          </w:p>
+        </w:tc>
+        <w:tc>
+          <w:tcPr>
+            <w:tcW w:w="534" w:type="dxa"/>
+            <w:vMerge w:val="restart"/>
+          </w:tcPr>
+          <w:p>
+            <w:pPr>
+              <w:jc w:val="center"/>
+            </w:pPr>
+            <w:r>
+              <w:t>Feature Vector</w:t>
+            </w:r>
+          </w:p>
+        </w:tc>
+        <w:tc>
+          <w:tcPr>
+            <w:tcW w:w="3319" w:type="dxa"/>
             <w:gridSpan w:val="3"/>
             <w:vAlign w:val="center"/>
           </w:tcPr>
@@ -97,7 +113,7 @@
       <w:tr>
         <w:tc>
           <w:tcPr>
-            <w:tcW w:w="1165" w:type="dxa"/>
+            <w:tcW w:w="2467" w:type="dxa"/>
             <w:vMerge/>
             <w:vAlign w:val="center"/>
           </w:tcPr>
@@ -109,7 +125,7 @@
         </w:tc>
         <w:tc>
           <w:tcPr>
-            <w:tcW w:w="1080" w:type="dxa"/>
+            <w:tcW w:w="935" w:type="dxa"/>
             <w:vMerge/>
             <w:vAlign w:val="center"/>
           </w:tcPr>
@@ -121,7 +137,7 @@
         </w:tc>
         <w:tc>
           <w:tcPr>
-            <w:tcW w:w="1924" w:type="dxa"/>
+            <w:tcW w:w="1721" w:type="dxa"/>
             <w:vMerge/>
             <w:vAlign w:val="center"/>
           </w:tcPr>
@@ -133,7 +149,19 @@
         </w:tc>
         <w:tc>
           <w:tcPr>
-            <w:tcW w:w="1136" w:type="dxa"/>
+            <w:tcW w:w="534" w:type="dxa"/>
+            <w:vMerge/>
+            <w:vAlign w:val="center"/>
+          </w:tcPr>
+          <w:p>
+            <w:pPr>
+              <w:jc w:val="center"/>
+            </w:pPr>
+          </w:p>
+        </w:tc>
+        <w:tc>
+          <w:tcPr>
+            <w:tcW w:w="534" w:type="dxa"/>
             <w:vAlign w:val="center"/>
           </w:tcPr>
           <w:p>
@@ -147,7 +175,7 @@
         </w:tc>
         <w:tc>
           <w:tcPr>
-            <w:tcW w:w="2970" w:type="dxa"/>
+            <w:tcW w:w="2250" w:type="dxa"/>
             <w:vAlign w:val="center"/>
           </w:tcPr>
           <w:p>
@@ -161,7 +189,7 @@
         </w:tc>
         <w:tc>
           <w:tcPr>
-            <w:tcW w:w="1075" w:type="dxa"/>
+            <w:tcW w:w="535" w:type="dxa"/>
             <w:vAlign w:val="center"/>
           </w:tcPr>
           <w:p>
@@ -177,7 +205,7 @@
       <w:tr>
         <w:tc>
           <w:tcPr>
-            <w:tcW w:w="1165" w:type="dxa"/>
+            <w:tcW w:w="2467" w:type="dxa"/>
             <w:vMerge w:val="restart"/>
             <w:vAlign w:val="center"/>
           </w:tcPr>
@@ -193,7 +221,7 @@
         </w:tc>
         <w:tc>
           <w:tcPr>
-            <w:tcW w:w="1080" w:type="dxa"/>
+            <w:tcW w:w="935" w:type="dxa"/>
             <w:vMerge w:val="restart"/>
             <w:vAlign w:val="center"/>
           </w:tcPr>
@@ -207,21 +235,28 @@
         </w:tc>
         <w:tc>
           <w:tcPr>
-            <w:tcW w:w="1924" w:type="dxa"/>
-            <w:vAlign w:val="center"/>
-          </w:tcPr>
-          <w:p>
-            <w:r>
-              <w:t>Farthest</w:t>
-            </w:r>
-            <w:r>
-              <w:t xml:space="preserve"> : [0, 3]</w:t>
-            </w:r>
-          </w:p>
-        </w:tc>
-        <w:tc>
-          <w:tcPr>
-            <w:tcW w:w="1136" w:type="dxa"/>
+            <w:tcW w:w="1721" w:type="dxa"/>
+            <w:vAlign w:val="center"/>
+          </w:tcPr>
+          <w:p>
+            <w:r>
+              <w:t>Farthest : [0, 3]</w:t>
+            </w:r>
+          </w:p>
+        </w:tc>
+        <w:tc>
+          <w:tcPr>
+            <w:tcW w:w="534" w:type="dxa"/>
+          </w:tcPr>
+          <w:p>
+            <w:pPr>
+              <w:jc w:val="center"/>
+            </w:pPr>
+          </w:p>
+        </w:tc>
+        <w:tc>
+          <w:tcPr>
+            <w:tcW w:w="534" w:type="dxa"/>
             <w:vAlign w:val="center"/>
           </w:tcPr>
           <w:p>
@@ -235,7 +270,7 @@
         </w:tc>
         <w:tc>
           <w:tcPr>
-            <w:tcW w:w="2970" w:type="dxa"/>
+            <w:tcW w:w="2250" w:type="dxa"/>
             <w:vAlign w:val="center"/>
           </w:tcPr>
           <w:p>
@@ -259,7 +294,7 @@
         </w:tc>
         <w:tc>
           <w:tcPr>
-            <w:tcW w:w="1075" w:type="dxa"/>
+            <w:tcW w:w="535" w:type="dxa"/>
             <w:vAlign w:val="center"/>
           </w:tcPr>
           <w:p>
@@ -272,7 +307,7 @@
       <w:tr>
         <w:tc>
           <w:tcPr>
-            <w:tcW w:w="1165" w:type="dxa"/>
+            <w:tcW w:w="2467" w:type="dxa"/>
             <w:vMerge/>
             <w:vAlign w:val="center"/>
           </w:tcPr>
@@ -284,7 +319,7 @@
         </w:tc>
         <w:tc>
           <w:tcPr>
-            <w:tcW w:w="1080" w:type="dxa"/>
+            <w:tcW w:w="935" w:type="dxa"/>
             <w:vMerge/>
             <w:vAlign w:val="center"/>
           </w:tcPr>
@@ -292,7 +327,7 @@
         </w:tc>
         <w:tc>
           <w:tcPr>
-            <w:tcW w:w="1924" w:type="dxa"/>
+            <w:tcW w:w="1721" w:type="dxa"/>
             <w:vAlign w:val="center"/>
           </w:tcPr>
           <w:p>
@@ -303,7 +338,17 @@
         </w:tc>
         <w:tc>
           <w:tcPr>
-            <w:tcW w:w="1136" w:type="dxa"/>
+            <w:tcW w:w="534" w:type="dxa"/>
+          </w:tcPr>
+          <w:p>
+            <w:pPr>
+              <w:jc w:val="center"/>
+            </w:pPr>
+          </w:p>
+        </w:tc>
+        <w:tc>
+          <w:tcPr>
+            <w:tcW w:w="534" w:type="dxa"/>
             <w:vAlign w:val="center"/>
           </w:tcPr>
           <w:p>
@@ -317,7 +362,7 @@
         </w:tc>
         <w:tc>
           <w:tcPr>
-            <w:tcW w:w="2970" w:type="dxa"/>
+            <w:tcW w:w="2250" w:type="dxa"/>
             <w:vAlign w:val="center"/>
           </w:tcPr>
           <w:p>
@@ -345,7 +390,7 @@
         </w:tc>
         <w:tc>
           <w:tcPr>
-            <w:tcW w:w="1075" w:type="dxa"/>
+            <w:tcW w:w="535" w:type="dxa"/>
             <w:vAlign w:val="center"/>
           </w:tcPr>
           <w:p>
@@ -358,7 +403,7 @@
       <w:tr>
         <w:tc>
           <w:tcPr>
-            <w:tcW w:w="1165" w:type="dxa"/>
+            <w:tcW w:w="2467" w:type="dxa"/>
             <w:vMerge/>
             <w:vAlign w:val="center"/>
           </w:tcPr>
@@ -370,7 +415,7 @@
         </w:tc>
         <w:tc>
           <w:tcPr>
-            <w:tcW w:w="1080" w:type="dxa"/>
+            <w:tcW w:w="935" w:type="dxa"/>
             <w:vMerge w:val="restart"/>
             <w:vAlign w:val="center"/>
           </w:tcPr>
@@ -382,27 +427,28 @@
         </w:tc>
         <w:tc>
           <w:tcPr>
-            <w:tcW w:w="1924" w:type="dxa"/>
-            <w:vAlign w:val="center"/>
-          </w:tcPr>
-          <w:p>
-            <w:r>
-              <w:t xml:space="preserve">Original tags </w:t>
-            </w:r>
-            <w:r>
-              <w:t>Farthest</w:t>
-            </w:r>
-            <w:r>
-              <w:t xml:space="preserve"> : [0, 2</w:t>
-            </w:r>
-            <w:r>
-              <w:t>]</w:t>
-            </w:r>
-          </w:p>
-        </w:tc>
-        <w:tc>
-          <w:tcPr>
-            <w:tcW w:w="1136" w:type="dxa"/>
+            <w:tcW w:w="1721" w:type="dxa"/>
+            <w:vAlign w:val="center"/>
+          </w:tcPr>
+          <w:p>
+            <w:r>
+              <w:t>Original tags Farthest : [0, 2]</w:t>
+            </w:r>
+          </w:p>
+        </w:tc>
+        <w:tc>
+          <w:tcPr>
+            <w:tcW w:w="534" w:type="dxa"/>
+          </w:tcPr>
+          <w:p>
+            <w:pPr>
+              <w:jc w:val="center"/>
+            </w:pPr>
+          </w:p>
+        </w:tc>
+        <w:tc>
+          <w:tcPr>
+            <w:tcW w:w="534" w:type="dxa"/>
             <w:vAlign w:val="center"/>
           </w:tcPr>
           <w:p>
@@ -416,7 +462,7 @@
         </w:tc>
         <w:tc>
           <w:tcPr>
-            <w:tcW w:w="2970" w:type="dxa"/>
+            <w:tcW w:w="2250" w:type="dxa"/>
             <w:vAlign w:val="center"/>
           </w:tcPr>
           <w:p>
@@ -440,7 +486,7 @@
         </w:tc>
         <w:tc>
           <w:tcPr>
-            <w:tcW w:w="1075" w:type="dxa"/>
+            <w:tcW w:w="535" w:type="dxa"/>
             <w:vAlign w:val="center"/>
           </w:tcPr>
           <w:p>
@@ -453,7 +499,7 @@
       <w:tr>
         <w:tc>
           <w:tcPr>
-            <w:tcW w:w="1165" w:type="dxa"/>
+            <w:tcW w:w="2467" w:type="dxa"/>
             <w:vMerge/>
             <w:vAlign w:val="center"/>
           </w:tcPr>
@@ -465,7 +511,7 @@
         </w:tc>
         <w:tc>
           <w:tcPr>
-            <w:tcW w:w="1080" w:type="dxa"/>
+            <w:tcW w:w="935" w:type="dxa"/>
             <w:vMerge/>
             <w:vAlign w:val="center"/>
           </w:tcPr>
@@ -473,7 +519,7 @@
         </w:tc>
         <w:tc>
           <w:tcPr>
-            <w:tcW w:w="1924" w:type="dxa"/>
+            <w:tcW w:w="1721" w:type="dxa"/>
             <w:vAlign w:val="center"/>
           </w:tcPr>
           <w:p>
@@ -489,7 +535,17 @@
         </w:tc>
         <w:tc>
           <w:tcPr>
-            <w:tcW w:w="1136" w:type="dxa"/>
+            <w:tcW w:w="534" w:type="dxa"/>
+          </w:tcPr>
+          <w:p>
+            <w:pPr>
+              <w:jc w:val="center"/>
+            </w:pPr>
+          </w:p>
+        </w:tc>
+        <w:tc>
+          <w:tcPr>
+            <w:tcW w:w="534" w:type="dxa"/>
             <w:vAlign w:val="center"/>
           </w:tcPr>
           <w:p>
@@ -503,7 +559,7 @@
         </w:tc>
         <w:tc>
           <w:tcPr>
-            <w:tcW w:w="2970" w:type="dxa"/>
+            <w:tcW w:w="2250" w:type="dxa"/>
             <w:vAlign w:val="center"/>
           </w:tcPr>
           <w:p>
@@ -527,7 +583,7 @@
         </w:tc>
         <w:tc>
           <w:tcPr>
-            <w:tcW w:w="1075" w:type="dxa"/>
+            <w:tcW w:w="535" w:type="dxa"/>
             <w:vAlign w:val="center"/>
           </w:tcPr>
           <w:p>
@@ -540,7 +596,7 @@
       <w:tr>
         <w:tc>
           <w:tcPr>
-            <w:tcW w:w="1165" w:type="dxa"/>
+            <w:tcW w:w="2467" w:type="dxa"/>
             <w:vMerge w:val="restart"/>
             <w:vAlign w:val="center"/>
           </w:tcPr>
@@ -555,7 +611,7 @@
         </w:tc>
         <w:tc>
           <w:tcPr>
-            <w:tcW w:w="1080" w:type="dxa"/>
+            <w:tcW w:w="935" w:type="dxa"/>
             <w:vMerge w:val="restart"/>
             <w:vAlign w:val="center"/>
           </w:tcPr>
@@ -572,7 +628,7 @@
         </w:tc>
         <w:tc>
           <w:tcPr>
-            <w:tcW w:w="1924" w:type="dxa"/>
+            <w:tcW w:w="1721" w:type="dxa"/>
             <w:vAlign w:val="center"/>
           </w:tcPr>
           <w:p>
@@ -583,7 +639,17 @@
         </w:tc>
         <w:tc>
           <w:tcPr>
-            <w:tcW w:w="1136" w:type="dxa"/>
+            <w:tcW w:w="534" w:type="dxa"/>
+          </w:tcPr>
+          <w:p>
+            <w:pPr>
+              <w:jc w:val="center"/>
+            </w:pPr>
+          </w:p>
+        </w:tc>
+        <w:tc>
+          <w:tcPr>
+            <w:tcW w:w="534" w:type="dxa"/>
             <w:vAlign w:val="center"/>
           </w:tcPr>
           <w:p>
@@ -597,7 +663,7 @@
         </w:tc>
         <w:tc>
           <w:tcPr>
-            <w:tcW w:w="2970" w:type="dxa"/>
+            <w:tcW w:w="2250" w:type="dxa"/>
           </w:tcPr>
           <w:p>
             <w:r>
@@ -638,7 +704,7 @@
         </w:tc>
         <w:tc>
           <w:tcPr>
-            <w:tcW w:w="1075" w:type="dxa"/>
+            <w:tcW w:w="535" w:type="dxa"/>
             <w:vAlign w:val="center"/>
           </w:tcPr>
           <w:p>
@@ -651,7 +717,7 @@
       <w:tr>
         <w:tc>
           <w:tcPr>
-            <w:tcW w:w="1165" w:type="dxa"/>
+            <w:tcW w:w="2467" w:type="dxa"/>
             <w:vMerge/>
           </w:tcPr>
           <w:p>
@@ -662,14 +728,14 @@
         </w:tc>
         <w:tc>
           <w:tcPr>
-            <w:tcW w:w="1080" w:type="dxa"/>
+            <w:tcW w:w="935" w:type="dxa"/>
             <w:vMerge/>
           </w:tcPr>
           <w:p/>
         </w:tc>
         <w:tc>
           <w:tcPr>
-            <w:tcW w:w="1924" w:type="dxa"/>
+            <w:tcW w:w="1721" w:type="dxa"/>
             <w:vAlign w:val="center"/>
           </w:tcPr>
           <w:p>
@@ -680,7 +746,17 @@
         </w:tc>
         <w:tc>
           <w:tcPr>
-            <w:tcW w:w="1136" w:type="dxa"/>
+            <w:tcW w:w="534" w:type="dxa"/>
+          </w:tcPr>
+          <w:p>
+            <w:pPr>
+              <w:jc w:val="center"/>
+            </w:pPr>
+          </w:p>
+        </w:tc>
+        <w:tc>
+          <w:tcPr>
+            <w:tcW w:w="534" w:type="dxa"/>
             <w:vAlign w:val="center"/>
           </w:tcPr>
           <w:p>
@@ -694,7 +770,7 @@
         </w:tc>
         <w:tc>
           <w:tcPr>
-            <w:tcW w:w="2970" w:type="dxa"/>
+            <w:tcW w:w="2250" w:type="dxa"/>
           </w:tcPr>
           <w:p>
             <w:r>
@@ -774,7 +850,7 @@
         </w:tc>
         <w:tc>
           <w:tcPr>
-            <w:tcW w:w="1075" w:type="dxa"/>
+            <w:tcW w:w="535" w:type="dxa"/>
             <w:vAlign w:val="center"/>
           </w:tcPr>
           <w:p>
@@ -787,7 +863,7 @@
       <w:tr>
         <w:tc>
           <w:tcPr>
-            <w:tcW w:w="1165" w:type="dxa"/>
+            <w:tcW w:w="2467" w:type="dxa"/>
             <w:vMerge/>
           </w:tcPr>
           <w:p>
@@ -798,7 +874,7 @@
         </w:tc>
         <w:tc>
           <w:tcPr>
-            <w:tcW w:w="1080" w:type="dxa"/>
+            <w:tcW w:w="935" w:type="dxa"/>
             <w:vMerge w:val="restart"/>
             <w:vAlign w:val="center"/>
           </w:tcPr>
@@ -813,7 +889,7 @@
         </w:tc>
         <w:tc>
           <w:tcPr>
-            <w:tcW w:w="1924" w:type="dxa"/>
+            <w:tcW w:w="1721" w:type="dxa"/>
             <w:vAlign w:val="center"/>
           </w:tcPr>
           <w:p>
@@ -824,7 +900,17 @@
         </w:tc>
         <w:tc>
           <w:tcPr>
-            <w:tcW w:w="1136" w:type="dxa"/>
+            <w:tcW w:w="534" w:type="dxa"/>
+          </w:tcPr>
+          <w:p>
+            <w:pPr>
+              <w:jc w:val="center"/>
+            </w:pPr>
+          </w:p>
+        </w:tc>
+        <w:tc>
+          <w:tcPr>
+            <w:tcW w:w="534" w:type="dxa"/>
             <w:vAlign w:val="center"/>
           </w:tcPr>
           <w:p>
@@ -838,7 +924,7 @@
         </w:tc>
         <w:tc>
           <w:tcPr>
-            <w:tcW w:w="2970" w:type="dxa"/>
+            <w:tcW w:w="2250" w:type="dxa"/>
           </w:tcPr>
           <w:p>
             <w:r>
@@ -879,7 +965,7 @@
         </w:tc>
         <w:tc>
           <w:tcPr>
-            <w:tcW w:w="1075" w:type="dxa"/>
+            <w:tcW w:w="535" w:type="dxa"/>
             <w:vAlign w:val="center"/>
           </w:tcPr>
           <w:p>
@@ -892,7 +978,7 @@
       <w:tr>
         <w:tc>
           <w:tcPr>
-            <w:tcW w:w="1165" w:type="dxa"/>
+            <w:tcW w:w="2467" w:type="dxa"/>
             <w:vMerge/>
           </w:tcPr>
           <w:p>
@@ -903,14 +989,14 @@
         </w:tc>
         <w:tc>
           <w:tcPr>
-            <w:tcW w:w="1080" w:type="dxa"/>
+            <w:tcW w:w="935" w:type="dxa"/>
             <w:vMerge/>
           </w:tcPr>
           <w:p/>
         </w:tc>
         <w:tc>
           <w:tcPr>
-            <w:tcW w:w="1924" w:type="dxa"/>
+            <w:tcW w:w="1721" w:type="dxa"/>
             <w:vAlign w:val="center"/>
           </w:tcPr>
           <w:p>
@@ -921,18 +1007,28 @@
         </w:tc>
         <w:tc>
           <w:tcPr>
-            <w:tcW w:w="1136" w:type="dxa"/>
-            <w:vAlign w:val="center"/>
-          </w:tcPr>
-          <w:p>
-            <w:pPr>
-              <w:jc w:val="center"/>
-            </w:pPr>
-          </w:p>
-        </w:tc>
-        <w:tc>
-          <w:tcPr>
-            <w:tcW w:w="2970" w:type="dxa"/>
+            <w:tcW w:w="534" w:type="dxa"/>
+          </w:tcPr>
+          <w:p>
+            <w:pPr>
+              <w:jc w:val="center"/>
+            </w:pPr>
+          </w:p>
+        </w:tc>
+        <w:tc>
+          <w:tcPr>
+            <w:tcW w:w="534" w:type="dxa"/>
+            <w:vAlign w:val="center"/>
+          </w:tcPr>
+          <w:p>
+            <w:pPr>
+              <w:jc w:val="center"/>
+            </w:pPr>
+          </w:p>
+        </w:tc>
+        <w:tc>
+          <w:tcPr>
+            <w:tcW w:w="2250" w:type="dxa"/>
             <w:vAlign w:val="center"/>
           </w:tcPr>
           <w:p>
@@ -943,7 +1039,7 @@
         </w:tc>
         <w:tc>
           <w:tcPr>
-            <w:tcW w:w="1075" w:type="dxa"/>
+            <w:tcW w:w="535" w:type="dxa"/>
             <w:vAlign w:val="center"/>
           </w:tcPr>
           <w:p/>
@@ -952,7 +1048,7 @@
       <w:tr>
         <w:tc>
           <w:tcPr>
-            <w:tcW w:w="1165" w:type="dxa"/>
+            <w:tcW w:w="2467" w:type="dxa"/>
             <w:vMerge w:val="restart"/>
             <w:vAlign w:val="center"/>
           </w:tcPr>
@@ -967,7 +1063,7 @@
         </w:tc>
         <w:tc>
           <w:tcPr>
-            <w:tcW w:w="1080" w:type="dxa"/>
+            <w:tcW w:w="935" w:type="dxa"/>
             <w:vAlign w:val="center"/>
           </w:tcPr>
           <w:p>
@@ -980,43 +1076,47 @@
             </w:r>
             <w:proofErr w:type="spellEnd"/>
             <w:r>
-              <w:t xml:space="preserve"> with</w:t>
-            </w:r>
-            <w:r>
-              <w:t xml:space="preserve"> original tags</w:t>
-            </w:r>
-            <w:r>
-              <w:t xml:space="preserve"> </w:t>
-            </w:r>
-          </w:p>
-        </w:tc>
-        <w:tc>
-          <w:tcPr>
-            <w:tcW w:w="1924" w:type="dxa"/>
+              <w:t xml:space="preserve"> with original tags </w:t>
+            </w:r>
+          </w:p>
+        </w:tc>
+        <w:tc>
+          <w:tcPr>
+            <w:tcW w:w="1721" w:type="dxa"/>
             <w:vAlign w:val="center"/>
           </w:tcPr>
           <w:p/>
         </w:tc>
         <w:tc>
           <w:tcPr>
-            <w:tcW w:w="1136" w:type="dxa"/>
-            <w:vAlign w:val="center"/>
-          </w:tcPr>
-          <w:p>
-            <w:pPr>
-              <w:jc w:val="center"/>
-            </w:pPr>
-          </w:p>
-        </w:tc>
-        <w:tc>
-          <w:tcPr>
-            <w:tcW w:w="2970" w:type="dxa"/>
+            <w:tcW w:w="534" w:type="dxa"/>
+          </w:tcPr>
+          <w:p>
+            <w:pPr>
+              <w:jc w:val="center"/>
+            </w:pPr>
+          </w:p>
+        </w:tc>
+        <w:tc>
+          <w:tcPr>
+            <w:tcW w:w="534" w:type="dxa"/>
+            <w:vAlign w:val="center"/>
+          </w:tcPr>
+          <w:p>
+            <w:pPr>
+              <w:jc w:val="center"/>
+            </w:pPr>
+          </w:p>
+        </w:tc>
+        <w:tc>
+          <w:tcPr>
+            <w:tcW w:w="2250" w:type="dxa"/>
           </w:tcPr>
           <w:p/>
         </w:tc>
         <w:tc>
           <w:tcPr>
-            <w:tcW w:w="1075" w:type="dxa"/>
+            <w:tcW w:w="535" w:type="dxa"/>
             <w:vAlign w:val="center"/>
           </w:tcPr>
           <w:p/>
@@ -1025,7 +1125,7 @@
       <w:tr>
         <w:tc>
           <w:tcPr>
-            <w:tcW w:w="1165" w:type="dxa"/>
+            <w:tcW w:w="2467" w:type="dxa"/>
             <w:vMerge/>
             <w:vAlign w:val="center"/>
           </w:tcPr>
@@ -1037,7 +1137,7 @@
         </w:tc>
         <w:tc>
           <w:tcPr>
-            <w:tcW w:w="1080" w:type="dxa"/>
+            <w:tcW w:w="935" w:type="dxa"/>
             <w:vAlign w:val="center"/>
           </w:tcPr>
           <w:p>
@@ -1050,41 +1150,48 @@
             </w:r>
             <w:proofErr w:type="spellEnd"/>
             <w:r>
-              <w:t xml:space="preserve"> with </w:t>
-            </w:r>
-            <w:r>
-              <w:t>base words</w:t>
-            </w:r>
-          </w:p>
-        </w:tc>
-        <w:tc>
-          <w:tcPr>
-            <w:tcW w:w="1924" w:type="dxa"/>
+              <w:t xml:space="preserve"> with base words</w:t>
+            </w:r>
+          </w:p>
+        </w:tc>
+        <w:tc>
+          <w:tcPr>
+            <w:tcW w:w="1721" w:type="dxa"/>
             <w:vAlign w:val="center"/>
           </w:tcPr>
           <w:p/>
         </w:tc>
         <w:tc>
           <w:tcPr>
-            <w:tcW w:w="1136" w:type="dxa"/>
-            <w:vAlign w:val="center"/>
-          </w:tcPr>
-          <w:p>
-            <w:pPr>
-              <w:jc w:val="center"/>
-            </w:pPr>
-          </w:p>
-        </w:tc>
-        <w:tc>
-          <w:tcPr>
-            <w:tcW w:w="2970" w:type="dxa"/>
+            <w:tcW w:w="534" w:type="dxa"/>
+          </w:tcPr>
+          <w:p>
+            <w:pPr>
+              <w:jc w:val="center"/>
+            </w:pPr>
+          </w:p>
+        </w:tc>
+        <w:tc>
+          <w:tcPr>
+            <w:tcW w:w="534" w:type="dxa"/>
+            <w:vAlign w:val="center"/>
+          </w:tcPr>
+          <w:p>
+            <w:pPr>
+              <w:jc w:val="center"/>
+            </w:pPr>
+          </w:p>
+        </w:tc>
+        <w:tc>
+          <w:tcPr>
+            <w:tcW w:w="2250" w:type="dxa"/>
             <w:vAlign w:val="center"/>
           </w:tcPr>
           <w:p/>
         </w:tc>
         <w:tc>
           <w:tcPr>
-            <w:tcW w:w="1075" w:type="dxa"/>
+            <w:tcW w:w="535" w:type="dxa"/>
             <w:vAlign w:val="center"/>
           </w:tcPr>
           <w:p/>
@@ -1093,7 +1200,7 @@
       <w:tr>
         <w:tc>
           <w:tcPr>
-            <w:tcW w:w="1165" w:type="dxa"/>
+            <w:tcW w:w="2467" w:type="dxa"/>
             <w:vMerge/>
           </w:tcPr>
           <w:p>
@@ -1104,13 +1211,13 @@
         </w:tc>
         <w:tc>
           <w:tcPr>
-            <w:tcW w:w="1080" w:type="dxa"/>
+            <w:tcW w:w="935" w:type="dxa"/>
           </w:tcPr>
           <w:p/>
         </w:tc>
         <w:tc>
           <w:tcPr>
-            <w:tcW w:w="1924" w:type="dxa"/>
+            <w:tcW w:w="1721" w:type="dxa"/>
             <w:vAlign w:val="center"/>
           </w:tcPr>
           <w:p>
@@ -1121,7 +1228,17 @@
         </w:tc>
         <w:tc>
           <w:tcPr>
-            <w:tcW w:w="1136" w:type="dxa"/>
+            <w:tcW w:w="534" w:type="dxa"/>
+          </w:tcPr>
+          <w:p>
+            <w:pPr>
+              <w:jc w:val="center"/>
+            </w:pPr>
+          </w:p>
+        </w:tc>
+        <w:tc>
+          <w:tcPr>
+            <w:tcW w:w="534" w:type="dxa"/>
             <w:vAlign w:val="center"/>
           </w:tcPr>
           <w:p>
@@ -1135,7 +1252,7 @@
         </w:tc>
         <w:tc>
           <w:tcPr>
-            <w:tcW w:w="2970" w:type="dxa"/>
+            <w:tcW w:w="2250" w:type="dxa"/>
           </w:tcPr>
           <w:p>
             <w:r>
@@ -1182,15 +1299,12 @@
               <w:t>1</w:t>
             </w:r>
             <w:r>
+              <w:t>, 2</w:t>
+            </w:r>
+            <w:r>
               <w:t xml:space="preserve">, </w:t>
             </w:r>
             <w:r>
-              <w:t>2</w:t>
-            </w:r>
-            <w:r>
-              <w:t xml:space="preserve">, </w:t>
-            </w:r>
-            <w:r>
               <w:t>3, 4, 6</w:t>
             </w:r>
             <w:r>
@@ -1217,7 +1331,7 @@
         </w:tc>
         <w:tc>
           <w:tcPr>
-            <w:tcW w:w="1075" w:type="dxa"/>
+            <w:tcW w:w="535" w:type="dxa"/>
             <w:vAlign w:val="center"/>
           </w:tcPr>
           <w:p>
@@ -1230,7 +1344,7 @@
       <w:tr>
         <w:tc>
           <w:tcPr>
-            <w:tcW w:w="1165" w:type="dxa"/>
+            <w:tcW w:w="2467" w:type="dxa"/>
             <w:vMerge/>
           </w:tcPr>
           <w:p>
@@ -1241,7 +1355,7 @@
         </w:tc>
         <w:tc>
           <w:tcPr>
-            <w:tcW w:w="1080" w:type="dxa"/>
+            <w:tcW w:w="935" w:type="dxa"/>
             <w:vAlign w:val="center"/>
           </w:tcPr>
           <w:p>
@@ -1255,7 +1369,7 @@
         </w:tc>
         <w:tc>
           <w:tcPr>
-            <w:tcW w:w="1924" w:type="dxa"/>
+            <w:tcW w:w="1721" w:type="dxa"/>
             <w:vAlign w:val="center"/>
           </w:tcPr>
           <w:p>
@@ -1269,22 +1383,23 @@
                 <w:sz w:val="20"/>
                 <w:szCs w:val="20"/>
               </w:rPr>
-              <w:t>[0, 4, 6</w:t>
-            </w:r>
-            <w:r>
-              <w:rPr>
-                <w:rFonts w:ascii="Consolas" w:hAnsi="Consolas" w:cs="Consolas"/>
-                <w:color w:val="000000"/>
-                <w:sz w:val="20"/>
-                <w:szCs w:val="20"/>
-              </w:rPr>
-              <w:t>]</w:t>
-            </w:r>
-          </w:p>
-        </w:tc>
-        <w:tc>
-          <w:tcPr>
-            <w:tcW w:w="1136" w:type="dxa"/>
+              <w:t>[0, 4, 6]</w:t>
+            </w:r>
+          </w:p>
+        </w:tc>
+        <w:tc>
+          <w:tcPr>
+            <w:tcW w:w="534" w:type="dxa"/>
+          </w:tcPr>
+          <w:p>
+            <w:pPr>
+              <w:jc w:val="center"/>
+            </w:pPr>
+          </w:p>
+        </w:tc>
+        <w:tc>
+          <w:tcPr>
+            <w:tcW w:w="534" w:type="dxa"/>
             <w:vAlign w:val="center"/>
           </w:tcPr>
           <w:p>
@@ -1298,7 +1413,7 @@
         </w:tc>
         <w:tc>
           <w:tcPr>
-            <w:tcW w:w="2970" w:type="dxa"/>
+            <w:tcW w:w="2250" w:type="dxa"/>
             <w:vAlign w:val="center"/>
           </w:tcPr>
           <w:p>
@@ -1393,7 +1508,7 @@
         </w:tc>
         <w:tc>
           <w:tcPr>
-            <w:tcW w:w="1075" w:type="dxa"/>
+            <w:tcW w:w="535" w:type="dxa"/>
             <w:vAlign w:val="center"/>
           </w:tcPr>
           <w:p>
@@ -1406,7 +1521,7 @@
       <w:tr>
         <w:tc>
           <w:tcPr>
-            <w:tcW w:w="1165" w:type="dxa"/>
+            <w:tcW w:w="2467" w:type="dxa"/>
             <w:vMerge/>
           </w:tcPr>
           <w:p>
@@ -1417,23 +1532,20 @@
         </w:tc>
         <w:tc>
           <w:tcPr>
-            <w:tcW w:w="1080" w:type="dxa"/>
-          </w:tcPr>
-          <w:p>
-            <w:pPr>
-              <w:jc w:val="center"/>
-            </w:pPr>
-            <w:r>
-              <w:t xml:space="preserve">SOM with </w:t>
-            </w:r>
-            <w:r>
-              <w:t>original tags</w:t>
-            </w:r>
-          </w:p>
-        </w:tc>
-        <w:tc>
-          <w:tcPr>
-            <w:tcW w:w="1924" w:type="dxa"/>
+            <w:tcW w:w="935" w:type="dxa"/>
+          </w:tcPr>
+          <w:p>
+            <w:pPr>
+              <w:jc w:val="center"/>
+            </w:pPr>
+            <w:r>
+              <w:t>SOM with original tags</w:t>
+            </w:r>
+          </w:p>
+        </w:tc>
+        <w:tc>
+          <w:tcPr>
+            <w:tcW w:w="1721" w:type="dxa"/>
             <w:vAlign w:val="center"/>
           </w:tcPr>
           <w:p>
@@ -1453,7 +1565,17 @@
         </w:tc>
         <w:tc>
           <w:tcPr>
-            <w:tcW w:w="1136" w:type="dxa"/>
+            <w:tcW w:w="534" w:type="dxa"/>
+          </w:tcPr>
+          <w:p>
+            <w:pPr>
+              <w:jc w:val="center"/>
+            </w:pPr>
+          </w:p>
+        </w:tc>
+        <w:tc>
+          <w:tcPr>
+            <w:tcW w:w="534" w:type="dxa"/>
             <w:vAlign w:val="center"/>
           </w:tcPr>
           <w:p>
@@ -1467,7 +1589,7 @@
         </w:tc>
         <w:tc>
           <w:tcPr>
-            <w:tcW w:w="2970" w:type="dxa"/>
+            <w:tcW w:w="2250" w:type="dxa"/>
             <w:vAlign w:val="center"/>
           </w:tcPr>
           <w:p>
@@ -1568,7 +1690,7 @@
         </w:tc>
         <w:tc>
           <w:tcPr>
-            <w:tcW w:w="1075" w:type="dxa"/>
+            <w:tcW w:w="535" w:type="dxa"/>
             <w:vAlign w:val="center"/>
           </w:tcPr>
           <w:p>
@@ -1581,7 +1703,7 @@
       <w:tr>
         <w:tc>
           <w:tcPr>
-            <w:tcW w:w="1165" w:type="dxa"/>
+            <w:tcW w:w="2467" w:type="dxa"/>
             <w:vMerge w:val="restart"/>
           </w:tcPr>
           <w:p>
@@ -1596,7 +1718,7 @@
         </w:tc>
         <w:tc>
           <w:tcPr>
-            <w:tcW w:w="1080" w:type="dxa"/>
+            <w:tcW w:w="935" w:type="dxa"/>
             <w:vMerge w:val="restart"/>
           </w:tcPr>
           <w:p>
@@ -1609,7 +1731,7 @@
         </w:tc>
         <w:tc>
           <w:tcPr>
-            <w:tcW w:w="1924" w:type="dxa"/>
+            <w:tcW w:w="1721" w:type="dxa"/>
           </w:tcPr>
           <w:p>
             <w:r>
@@ -1619,7 +1741,17 @@
         </w:tc>
         <w:tc>
           <w:tcPr>
-            <w:tcW w:w="1136" w:type="dxa"/>
+            <w:tcW w:w="534" w:type="dxa"/>
+          </w:tcPr>
+          <w:p>
+            <w:pPr>
+              <w:jc w:val="center"/>
+            </w:pPr>
+          </w:p>
+        </w:tc>
+        <w:tc>
+          <w:tcPr>
+            <w:tcW w:w="534" w:type="dxa"/>
           </w:tcPr>
           <w:p>
             <w:pPr>
@@ -1632,7 +1764,7 @@
         </w:tc>
         <w:tc>
           <w:tcPr>
-            <w:tcW w:w="2970" w:type="dxa"/>
+            <w:tcW w:w="2250" w:type="dxa"/>
           </w:tcPr>
           <w:p>
             <w:r>
@@ -1655,7 +1787,7 @@
         </w:tc>
         <w:tc>
           <w:tcPr>
-            <w:tcW w:w="1075" w:type="dxa"/>
+            <w:tcW w:w="535" w:type="dxa"/>
           </w:tcPr>
           <w:p>
             <w:r>
@@ -1667,7 +1799,7 @@
       <w:tr>
         <w:tc>
           <w:tcPr>
-            <w:tcW w:w="1165" w:type="dxa"/>
+            <w:tcW w:w="2467" w:type="dxa"/>
             <w:vMerge/>
           </w:tcPr>
           <w:p>
@@ -1678,14 +1810,14 @@
         </w:tc>
         <w:tc>
           <w:tcPr>
-            <w:tcW w:w="1080" w:type="dxa"/>
+            <w:tcW w:w="935" w:type="dxa"/>
             <w:vMerge/>
           </w:tcPr>
           <w:p/>
         </w:tc>
         <w:tc>
           <w:tcPr>
-            <w:tcW w:w="1924" w:type="dxa"/>
+            <w:tcW w:w="1721" w:type="dxa"/>
           </w:tcPr>
           <w:p>
             <w:r>
@@ -1695,7 +1827,17 @@
         </w:tc>
         <w:tc>
           <w:tcPr>
-            <w:tcW w:w="1136" w:type="dxa"/>
+            <w:tcW w:w="534" w:type="dxa"/>
+          </w:tcPr>
+          <w:p>
+            <w:pPr>
+              <w:jc w:val="center"/>
+            </w:pPr>
+          </w:p>
+        </w:tc>
+        <w:tc>
+          <w:tcPr>
+            <w:tcW w:w="534" w:type="dxa"/>
           </w:tcPr>
           <w:p>
             <w:pPr>
@@ -1708,7 +1850,7 @@
         </w:tc>
         <w:tc>
           <w:tcPr>
-            <w:tcW w:w="2970" w:type="dxa"/>
+            <w:tcW w:w="2250" w:type="dxa"/>
           </w:tcPr>
           <w:p>
             <w:r>
@@ -1735,7 +1877,7 @@
         </w:tc>
         <w:tc>
           <w:tcPr>
-            <w:tcW w:w="1075" w:type="dxa"/>
+            <w:tcW w:w="535" w:type="dxa"/>
           </w:tcPr>
           <w:p>
             <w:r>
@@ -1747,7 +1889,7 @@
       <w:tr>
         <w:tc>
           <w:tcPr>
-            <w:tcW w:w="1165" w:type="dxa"/>
+            <w:tcW w:w="2467" w:type="dxa"/>
             <w:vMerge/>
           </w:tcPr>
           <w:p>
@@ -1758,7 +1900,7 @@
         </w:tc>
         <w:tc>
           <w:tcPr>
-            <w:tcW w:w="1080" w:type="dxa"/>
+            <w:tcW w:w="935" w:type="dxa"/>
             <w:vMerge w:val="restart"/>
           </w:tcPr>
           <w:p>
@@ -1769,7 +1911,7 @@
         </w:tc>
         <w:tc>
           <w:tcPr>
-            <w:tcW w:w="1924" w:type="dxa"/>
+            <w:tcW w:w="1721" w:type="dxa"/>
           </w:tcPr>
           <w:p>
             <w:r>
@@ -1788,7 +1930,17 @@
         </w:tc>
         <w:tc>
           <w:tcPr>
-            <w:tcW w:w="1136" w:type="dxa"/>
+            <w:tcW w:w="534" w:type="dxa"/>
+          </w:tcPr>
+          <w:p>
+            <w:pPr>
+              <w:jc w:val="center"/>
+            </w:pPr>
+          </w:p>
+        </w:tc>
+        <w:tc>
+          <w:tcPr>
+            <w:tcW w:w="534" w:type="dxa"/>
           </w:tcPr>
           <w:p>
             <w:pPr>
@@ -1801,7 +1953,7 @@
         </w:tc>
         <w:tc>
           <w:tcPr>
-            <w:tcW w:w="2970" w:type="dxa"/>
+            <w:tcW w:w="2250" w:type="dxa"/>
           </w:tcPr>
           <w:p>
             <w:r>
@@ -1842,25 +1994,7 @@
                 <w:sz w:val="20"/>
                 <w:szCs w:val="20"/>
               </w:rPr>
-              <w:t>[7,</w:t>
-            </w:r>
-            <w:r>
-              <w:rPr>
-                <w:rFonts w:ascii="Consolas" w:hAnsi="Consolas" w:cs="Consolas"/>
-                <w:color w:val="000000"/>
-                <w:sz w:val="20"/>
-                <w:szCs w:val="20"/>
-              </w:rPr>
-              <w:t>8, 9, 10, 11, 12</w:t>
-            </w:r>
-            <w:r>
-              <w:rPr>
-                <w:rFonts w:ascii="Consolas" w:hAnsi="Consolas" w:cs="Consolas"/>
-                <w:color w:val="000000"/>
-                <w:sz w:val="20"/>
-                <w:szCs w:val="20"/>
-              </w:rPr>
-              <w:t>]</w:t>
+              <w:t>[7,8, 9, 10, 11, 12]</w:t>
             </w:r>
           </w:p>
           <w:p>
@@ -1890,38 +2024,17 @@
                 <w:sz w:val="20"/>
                 <w:szCs w:val="20"/>
               </w:rPr>
-              <w:t>C3:    [</w:t>
-            </w:r>
-            <w:r>
-              <w:rPr>
-                <w:rFonts w:ascii="Consolas" w:hAnsi="Consolas" w:cs="Consolas"/>
-                <w:color w:val="000000"/>
-                <w:sz w:val="20"/>
-                <w:szCs w:val="20"/>
-              </w:rPr>
-              <w:t>14, 16</w:t>
-            </w:r>
-            <w:r>
-              <w:rPr>
-                <w:rFonts w:ascii="Consolas" w:hAnsi="Consolas" w:cs="Consolas"/>
-                <w:color w:val="000000"/>
-                <w:sz w:val="20"/>
-                <w:szCs w:val="20"/>
-              </w:rPr>
-              <w:t xml:space="preserve">] </w:t>
-            </w:r>
-          </w:p>
-        </w:tc>
-        <w:tc>
-          <w:tcPr>
-            <w:tcW w:w="1075" w:type="dxa"/>
-          </w:tcPr>
-          <w:p>
-            <w:r>
-              <w:t>14, 16</w:t>
-            </w:r>
-            <w:r>
-              <w:t xml:space="preserve"> were better to be the part of C2</w:t>
+              <w:t xml:space="preserve">C3:    [14, 16] </w:t>
+            </w:r>
+          </w:p>
+        </w:tc>
+        <w:tc>
+          <w:tcPr>
+            <w:tcW w:w="535" w:type="dxa"/>
+          </w:tcPr>
+          <w:p>
+            <w:r>
+              <w:t>14, 16 were better to be the part of C2</w:t>
             </w:r>
           </w:p>
         </w:tc>
@@ -1929,7 +2042,7 @@
       <w:tr>
         <w:tc>
           <w:tcPr>
-            <w:tcW w:w="1165" w:type="dxa"/>
+            <w:tcW w:w="2467" w:type="dxa"/>
             <w:vMerge/>
           </w:tcPr>
           <w:p>
@@ -1940,14 +2053,14 @@
         </w:tc>
         <w:tc>
           <w:tcPr>
-            <w:tcW w:w="1080" w:type="dxa"/>
+            <w:tcW w:w="935" w:type="dxa"/>
             <w:vMerge/>
           </w:tcPr>
           <w:p/>
         </w:tc>
         <w:tc>
           <w:tcPr>
-            <w:tcW w:w="1924" w:type="dxa"/>
+            <w:tcW w:w="1721" w:type="dxa"/>
           </w:tcPr>
           <w:p>
             <w:r>
@@ -1956,6 +2069,7 @@
           </w:p>
           <w:p>
             <w:r>
+              <w:lastRenderedPageBreak/>
               <w:t xml:space="preserve">Farthest : </w:t>
             </w:r>
             <w:r>
@@ -1971,7 +2085,17 @@
         </w:tc>
         <w:tc>
           <w:tcPr>
-            <w:tcW w:w="1136" w:type="dxa"/>
+            <w:tcW w:w="534" w:type="dxa"/>
+          </w:tcPr>
+          <w:p>
+            <w:pPr>
+              <w:jc w:val="center"/>
+            </w:pPr>
+          </w:p>
+        </w:tc>
+        <w:tc>
+          <w:tcPr>
+            <w:tcW w:w="534" w:type="dxa"/>
           </w:tcPr>
           <w:p>
             <w:pPr>
@@ -1984,7 +2108,7 @@
         </w:tc>
         <w:tc>
           <w:tcPr>
-            <w:tcW w:w="2970" w:type="dxa"/>
+            <w:tcW w:w="2250" w:type="dxa"/>
           </w:tcPr>
           <w:p>
             <w:r>
@@ -2013,6 +2137,7 @@
               </w:rPr>
             </w:pPr>
             <w:r>
+              <w:lastRenderedPageBreak/>
               <w:t xml:space="preserve">C1: </w:t>
             </w:r>
             <w:r>
@@ -2042,10 +2167,11 @@
         </w:tc>
         <w:tc>
           <w:tcPr>
-            <w:tcW w:w="1075" w:type="dxa"/>
-          </w:tcPr>
-          <w:p>
-            <w:r>
+            <w:tcW w:w="535" w:type="dxa"/>
+          </w:tcPr>
+          <w:p>
+            <w:r>
+              <w:lastRenderedPageBreak/>
               <w:t>No</w:t>
             </w:r>
           </w:p>
@@ -2054,7 +2180,7 @@
       <w:tr>
         <w:tc>
           <w:tcPr>
-            <w:tcW w:w="1165" w:type="dxa"/>
+            <w:tcW w:w="2467" w:type="dxa"/>
             <w:vMerge w:val="restart"/>
           </w:tcPr>
           <w:p>
@@ -2069,7 +2195,7 @@
         </w:tc>
         <w:tc>
           <w:tcPr>
-            <w:tcW w:w="1080" w:type="dxa"/>
+            <w:tcW w:w="935" w:type="dxa"/>
             <w:vMerge w:val="restart"/>
           </w:tcPr>
           <w:p>
@@ -2082,29 +2208,39 @@
         </w:tc>
         <w:tc>
           <w:tcPr>
-            <w:tcW w:w="1924" w:type="dxa"/>
+            <w:tcW w:w="1721" w:type="dxa"/>
           </w:tcPr>
           <w:p/>
         </w:tc>
         <w:tc>
           <w:tcPr>
-            <w:tcW w:w="1136" w:type="dxa"/>
-          </w:tcPr>
-          <w:p>
-            <w:pPr>
-              <w:jc w:val="center"/>
-            </w:pPr>
-          </w:p>
-        </w:tc>
-        <w:tc>
-          <w:tcPr>
-            <w:tcW w:w="2970" w:type="dxa"/>
+            <w:tcW w:w="534" w:type="dxa"/>
+          </w:tcPr>
+          <w:p>
+            <w:pPr>
+              <w:jc w:val="center"/>
+            </w:pPr>
+          </w:p>
+        </w:tc>
+        <w:tc>
+          <w:tcPr>
+            <w:tcW w:w="534" w:type="dxa"/>
+          </w:tcPr>
+          <w:p>
+            <w:pPr>
+              <w:jc w:val="center"/>
+            </w:pPr>
+          </w:p>
+        </w:tc>
+        <w:tc>
+          <w:tcPr>
+            <w:tcW w:w="2250" w:type="dxa"/>
           </w:tcPr>
           <w:p/>
         </w:tc>
         <w:tc>
           <w:tcPr>
-            <w:tcW w:w="1075" w:type="dxa"/>
+            <w:tcW w:w="535" w:type="dxa"/>
           </w:tcPr>
           <w:p/>
         </w:tc>
@@ -2112,7 +2248,7 @@
       <w:tr>
         <w:tc>
           <w:tcPr>
-            <w:tcW w:w="1165" w:type="dxa"/>
+            <w:tcW w:w="2467" w:type="dxa"/>
             <w:vMerge/>
           </w:tcPr>
           <w:p>
@@ -2123,36 +2259,46 @@
         </w:tc>
         <w:tc>
           <w:tcPr>
-            <w:tcW w:w="1080" w:type="dxa"/>
+            <w:tcW w:w="935" w:type="dxa"/>
             <w:vMerge/>
           </w:tcPr>
           <w:p/>
         </w:tc>
         <w:tc>
           <w:tcPr>
-            <w:tcW w:w="1924" w:type="dxa"/>
+            <w:tcW w:w="1721" w:type="dxa"/>
           </w:tcPr>
           <w:p/>
         </w:tc>
         <w:tc>
           <w:tcPr>
-            <w:tcW w:w="1136" w:type="dxa"/>
-          </w:tcPr>
-          <w:p>
-            <w:pPr>
-              <w:jc w:val="center"/>
-            </w:pPr>
-          </w:p>
-        </w:tc>
-        <w:tc>
-          <w:tcPr>
-            <w:tcW w:w="2970" w:type="dxa"/>
+            <w:tcW w:w="534" w:type="dxa"/>
+          </w:tcPr>
+          <w:p>
+            <w:pPr>
+              <w:jc w:val="center"/>
+            </w:pPr>
+          </w:p>
+        </w:tc>
+        <w:tc>
+          <w:tcPr>
+            <w:tcW w:w="534" w:type="dxa"/>
+          </w:tcPr>
+          <w:p>
+            <w:pPr>
+              <w:jc w:val="center"/>
+            </w:pPr>
+          </w:p>
+        </w:tc>
+        <w:tc>
+          <w:tcPr>
+            <w:tcW w:w="2250" w:type="dxa"/>
           </w:tcPr>
           <w:p/>
         </w:tc>
         <w:tc>
           <w:tcPr>
-            <w:tcW w:w="1075" w:type="dxa"/>
+            <w:tcW w:w="535" w:type="dxa"/>
           </w:tcPr>
           <w:p/>
         </w:tc>
@@ -2160,7 +2306,7 @@
       <w:tr>
         <w:tc>
           <w:tcPr>
-            <w:tcW w:w="1165" w:type="dxa"/>
+            <w:tcW w:w="2467" w:type="dxa"/>
             <w:vMerge/>
           </w:tcPr>
           <w:p>
@@ -2171,7 +2317,7 @@
         </w:tc>
         <w:tc>
           <w:tcPr>
-            <w:tcW w:w="1080" w:type="dxa"/>
+            <w:tcW w:w="935" w:type="dxa"/>
             <w:vMerge w:val="restart"/>
           </w:tcPr>
           <w:p>
@@ -2182,7 +2328,7 @@
         </w:tc>
         <w:tc>
           <w:tcPr>
-            <w:tcW w:w="1924" w:type="dxa"/>
+            <w:tcW w:w="1721" w:type="dxa"/>
           </w:tcPr>
           <w:p>
             <w:r>
@@ -2192,7 +2338,17 @@
         </w:tc>
         <w:tc>
           <w:tcPr>
-            <w:tcW w:w="1136" w:type="dxa"/>
+            <w:tcW w:w="534" w:type="dxa"/>
+          </w:tcPr>
+          <w:p>
+            <w:pPr>
+              <w:jc w:val="center"/>
+            </w:pPr>
+          </w:p>
+        </w:tc>
+        <w:tc>
+          <w:tcPr>
+            <w:tcW w:w="534" w:type="dxa"/>
           </w:tcPr>
           <w:p>
             <w:pPr>
@@ -2205,7 +2361,7 @@
         </w:tc>
         <w:tc>
           <w:tcPr>
-            <w:tcW w:w="2970" w:type="dxa"/>
+            <w:tcW w:w="2250" w:type="dxa"/>
           </w:tcPr>
           <w:p>
             <w:r>
@@ -2213,8 +2369,6 @@
             </w:r>
             <w:r>
               <w:tab/>
-            </w:r>
-            <w:r>
               <w:t>[</w:t>
             </w:r>
             <w:r>
@@ -2247,7 +2401,7 @@
         </w:tc>
         <w:tc>
           <w:tcPr>
-            <w:tcW w:w="1075" w:type="dxa"/>
+            <w:tcW w:w="535" w:type="dxa"/>
           </w:tcPr>
           <w:p>
             <w:r>
@@ -2259,7 +2413,7 @@
       <w:tr>
         <w:tc>
           <w:tcPr>
-            <w:tcW w:w="1165" w:type="dxa"/>
+            <w:tcW w:w="2467" w:type="dxa"/>
             <w:vMerge/>
           </w:tcPr>
           <w:p>
@@ -2270,14 +2424,14 @@
         </w:tc>
         <w:tc>
           <w:tcPr>
-            <w:tcW w:w="1080" w:type="dxa"/>
+            <w:tcW w:w="935" w:type="dxa"/>
             <w:vMerge/>
           </w:tcPr>
           <w:p/>
         </w:tc>
         <w:tc>
           <w:tcPr>
-            <w:tcW w:w="1924" w:type="dxa"/>
+            <w:tcW w:w="1721" w:type="dxa"/>
           </w:tcPr>
           <w:p>
             <w:r>
@@ -2292,7 +2446,17 @@
         </w:tc>
         <w:tc>
           <w:tcPr>
-            <w:tcW w:w="1136" w:type="dxa"/>
+            <w:tcW w:w="534" w:type="dxa"/>
+          </w:tcPr>
+          <w:p>
+            <w:pPr>
+              <w:jc w:val="center"/>
+            </w:pPr>
+          </w:p>
+        </w:tc>
+        <w:tc>
+          <w:tcPr>
+            <w:tcW w:w="534" w:type="dxa"/>
           </w:tcPr>
           <w:p>
             <w:pPr>
@@ -2305,7 +2469,7 @@
         </w:tc>
         <w:tc>
           <w:tcPr>
-            <w:tcW w:w="2970" w:type="dxa"/>
+            <w:tcW w:w="2250" w:type="dxa"/>
           </w:tcPr>
           <w:p>
             <w:r>
@@ -2313,8 +2477,6 @@
             </w:r>
             <w:r>
               <w:tab/>
-            </w:r>
-            <w:r>
               <w:t>[</w:t>
             </w:r>
             <w:r>
@@ -2347,7 +2509,7 @@
         </w:tc>
         <w:tc>
           <w:tcPr>
-            <w:tcW w:w="1075" w:type="dxa"/>
+            <w:tcW w:w="535" w:type="dxa"/>
           </w:tcPr>
           <w:p>
             <w:r>
@@ -2359,7 +2521,7 @@
       <w:tr>
         <w:tc>
           <w:tcPr>
-            <w:tcW w:w="1165" w:type="dxa"/>
+            <w:tcW w:w="2467" w:type="dxa"/>
             <w:vMerge w:val="restart"/>
           </w:tcPr>
           <w:p>
@@ -2374,7 +2536,7 @@
         </w:tc>
         <w:tc>
           <w:tcPr>
-            <w:tcW w:w="1080" w:type="dxa"/>
+            <w:tcW w:w="935" w:type="dxa"/>
             <w:vMerge w:val="restart"/>
           </w:tcPr>
           <w:p>
@@ -2387,29 +2549,39 @@
         </w:tc>
         <w:tc>
           <w:tcPr>
-            <w:tcW w:w="1924" w:type="dxa"/>
+            <w:tcW w:w="1721" w:type="dxa"/>
           </w:tcPr>
           <w:p/>
         </w:tc>
         <w:tc>
           <w:tcPr>
-            <w:tcW w:w="1136" w:type="dxa"/>
-          </w:tcPr>
-          <w:p>
-            <w:pPr>
-              <w:jc w:val="center"/>
-            </w:pPr>
-          </w:p>
-        </w:tc>
-        <w:tc>
-          <w:tcPr>
-            <w:tcW w:w="2970" w:type="dxa"/>
+            <w:tcW w:w="534" w:type="dxa"/>
+          </w:tcPr>
+          <w:p>
+            <w:pPr>
+              <w:jc w:val="center"/>
+            </w:pPr>
+          </w:p>
+        </w:tc>
+        <w:tc>
+          <w:tcPr>
+            <w:tcW w:w="534" w:type="dxa"/>
+          </w:tcPr>
+          <w:p>
+            <w:pPr>
+              <w:jc w:val="center"/>
+            </w:pPr>
+          </w:p>
+        </w:tc>
+        <w:tc>
+          <w:tcPr>
+            <w:tcW w:w="2250" w:type="dxa"/>
           </w:tcPr>
           <w:p/>
         </w:tc>
         <w:tc>
           <w:tcPr>
-            <w:tcW w:w="1075" w:type="dxa"/>
+            <w:tcW w:w="535" w:type="dxa"/>
           </w:tcPr>
           <w:p/>
         </w:tc>
@@ -2417,7 +2589,7 @@
       <w:tr>
         <w:tc>
           <w:tcPr>
-            <w:tcW w:w="1165" w:type="dxa"/>
+            <w:tcW w:w="2467" w:type="dxa"/>
             <w:vMerge/>
           </w:tcPr>
           <w:p>
@@ -2428,36 +2600,46 @@
         </w:tc>
         <w:tc>
           <w:tcPr>
-            <w:tcW w:w="1080" w:type="dxa"/>
+            <w:tcW w:w="935" w:type="dxa"/>
             <w:vMerge/>
           </w:tcPr>
           <w:p/>
         </w:tc>
         <w:tc>
           <w:tcPr>
-            <w:tcW w:w="1924" w:type="dxa"/>
+            <w:tcW w:w="1721" w:type="dxa"/>
           </w:tcPr>
           <w:p/>
         </w:tc>
         <w:tc>
           <w:tcPr>
-            <w:tcW w:w="1136" w:type="dxa"/>
-          </w:tcPr>
-          <w:p>
-            <w:pPr>
-              <w:jc w:val="center"/>
-            </w:pPr>
-          </w:p>
-        </w:tc>
-        <w:tc>
-          <w:tcPr>
-            <w:tcW w:w="2970" w:type="dxa"/>
+            <w:tcW w:w="534" w:type="dxa"/>
+          </w:tcPr>
+          <w:p>
+            <w:pPr>
+              <w:jc w:val="center"/>
+            </w:pPr>
+          </w:p>
+        </w:tc>
+        <w:tc>
+          <w:tcPr>
+            <w:tcW w:w="534" w:type="dxa"/>
+          </w:tcPr>
+          <w:p>
+            <w:pPr>
+              <w:jc w:val="center"/>
+            </w:pPr>
+          </w:p>
+        </w:tc>
+        <w:tc>
+          <w:tcPr>
+            <w:tcW w:w="2250" w:type="dxa"/>
           </w:tcPr>
           <w:p/>
         </w:tc>
         <w:tc>
           <w:tcPr>
-            <w:tcW w:w="1075" w:type="dxa"/>
+            <w:tcW w:w="535" w:type="dxa"/>
           </w:tcPr>
           <w:p/>
         </w:tc>
@@ -2465,7 +2647,7 @@
       <w:tr>
         <w:tc>
           <w:tcPr>
-            <w:tcW w:w="1165" w:type="dxa"/>
+            <w:tcW w:w="2467" w:type="dxa"/>
             <w:vMerge/>
           </w:tcPr>
           <w:p>
@@ -2476,7 +2658,7 @@
         </w:tc>
         <w:tc>
           <w:tcPr>
-            <w:tcW w:w="1080" w:type="dxa"/>
+            <w:tcW w:w="935" w:type="dxa"/>
             <w:vMerge w:val="restart"/>
           </w:tcPr>
           <w:p>
@@ -2487,23 +2669,27 @@
         </w:tc>
         <w:tc>
           <w:tcPr>
-            <w:tcW w:w="1924" w:type="dxa"/>
-          </w:tcPr>
-          <w:p>
-            <w:r>
-              <w:t xml:space="preserve">Original tags Farthest : [0, </w:t>
-            </w:r>
-            <w:r>
-              <w:t>1, 4</w:t>
-            </w:r>
-            <w:r>
-              <w:t>]</w:t>
-            </w:r>
-          </w:p>
-        </w:tc>
-        <w:tc>
-          <w:tcPr>
-            <w:tcW w:w="1136" w:type="dxa"/>
+            <w:tcW w:w="1721" w:type="dxa"/>
+          </w:tcPr>
+          <w:p>
+            <w:r>
+              <w:t>Original tags Farthest : [0, 1, 4]</w:t>
+            </w:r>
+          </w:p>
+        </w:tc>
+        <w:tc>
+          <w:tcPr>
+            <w:tcW w:w="534" w:type="dxa"/>
+          </w:tcPr>
+          <w:p>
+            <w:pPr>
+              <w:jc w:val="center"/>
+            </w:pPr>
+          </w:p>
+        </w:tc>
+        <w:tc>
+          <w:tcPr>
+            <w:tcW w:w="534" w:type="dxa"/>
           </w:tcPr>
           <w:p>
             <w:pPr>
@@ -2516,7 +2702,7 @@
         </w:tc>
         <w:tc>
           <w:tcPr>
-            <w:tcW w:w="2970" w:type="dxa"/>
+            <w:tcW w:w="2250" w:type="dxa"/>
           </w:tcPr>
           <w:p>
             <w:r>
@@ -2524,8 +2710,6 @@
             </w:r>
             <w:r>
               <w:tab/>
-            </w:r>
-            <w:r>
               <w:t>[</w:t>
             </w:r>
             <w:r>
@@ -2535,16 +2719,7 @@
                 <w:sz w:val="20"/>
                 <w:szCs w:val="20"/>
               </w:rPr>
-              <w:t>0, 3</w:t>
-            </w:r>
-            <w:r>
-              <w:rPr>
-                <w:rFonts w:ascii="Consolas" w:hAnsi="Consolas" w:cs="Consolas"/>
-                <w:color w:val="000000"/>
-                <w:sz w:val="20"/>
-                <w:szCs w:val="20"/>
-              </w:rPr>
-              <w:t>]</w:t>
+              <w:t>0, 3]</w:t>
             </w:r>
           </w:p>
           <w:p>
@@ -2569,61 +2744,7 @@
                 <w:sz w:val="20"/>
                 <w:szCs w:val="20"/>
               </w:rPr>
-              <w:t>[</w:t>
-            </w:r>
-            <w:r>
-              <w:rPr>
-                <w:rFonts w:ascii="Consolas" w:hAnsi="Consolas" w:cs="Consolas"/>
-                <w:color w:val="000000"/>
-                <w:sz w:val="20"/>
-                <w:szCs w:val="20"/>
-              </w:rPr>
-              <w:t>1</w:t>
-            </w:r>
-            <w:r>
-              <w:rPr>
-                <w:rFonts w:ascii="Consolas" w:hAnsi="Consolas" w:cs="Consolas"/>
-                <w:color w:val="000000"/>
-                <w:sz w:val="20"/>
-                <w:szCs w:val="20"/>
-              </w:rPr>
-              <w:t>,</w:t>
-            </w:r>
-            <w:r>
-              <w:rPr>
-                <w:rFonts w:ascii="Consolas" w:hAnsi="Consolas" w:cs="Consolas"/>
-                <w:color w:val="000000"/>
-                <w:sz w:val="20"/>
-                <w:szCs w:val="20"/>
-              </w:rPr>
-              <w:t>2</w:t>
-            </w:r>
-            <w:r>
-              <w:rPr>
-                <w:rFonts w:ascii="Consolas" w:hAnsi="Consolas" w:cs="Consolas"/>
-                <w:color w:val="000000"/>
-                <w:sz w:val="20"/>
-                <w:szCs w:val="20"/>
-              </w:rPr>
-              <w:t>,</w:t>
-            </w:r>
-            <w:r>
-              <w:rPr>
-                <w:rFonts w:ascii="Consolas" w:hAnsi="Consolas" w:cs="Consolas"/>
-                <w:color w:val="000000"/>
-                <w:sz w:val="20"/>
-                <w:szCs w:val="20"/>
-              </w:rPr>
-              <w:t xml:space="preserve"> 6</w:t>
-            </w:r>
-            <w:r>
-              <w:rPr>
-                <w:rFonts w:ascii="Consolas" w:hAnsi="Consolas" w:cs="Consolas"/>
-                <w:color w:val="000000"/>
-                <w:sz w:val="20"/>
-                <w:szCs w:val="20"/>
-              </w:rPr>
-              <w:t>]</w:t>
+              <w:t>[1,2, 6]</w:t>
             </w:r>
           </w:p>
           <w:p>
@@ -2640,7 +2761,7 @@
         </w:tc>
         <w:tc>
           <w:tcPr>
-            <w:tcW w:w="1075" w:type="dxa"/>
+            <w:tcW w:w="535" w:type="dxa"/>
           </w:tcPr>
           <w:p>
             <w:r>
@@ -2652,7 +2773,7 @@
       <w:tr>
         <w:tc>
           <w:tcPr>
-            <w:tcW w:w="1165" w:type="dxa"/>
+            <w:tcW w:w="2467" w:type="dxa"/>
             <w:vMerge/>
           </w:tcPr>
           <w:p>
@@ -2663,14 +2784,14 @@
         </w:tc>
         <w:tc>
           <w:tcPr>
-            <w:tcW w:w="1080" w:type="dxa"/>
+            <w:tcW w:w="935" w:type="dxa"/>
             <w:vMerge/>
           </w:tcPr>
           <w:p/>
         </w:tc>
         <w:tc>
           <w:tcPr>
-            <w:tcW w:w="1924" w:type="dxa"/>
+            <w:tcW w:w="1721" w:type="dxa"/>
           </w:tcPr>
           <w:p>
             <w:r>
@@ -2685,7 +2806,17 @@
         </w:tc>
         <w:tc>
           <w:tcPr>
-            <w:tcW w:w="1136" w:type="dxa"/>
+            <w:tcW w:w="534" w:type="dxa"/>
+          </w:tcPr>
+          <w:p>
+            <w:pPr>
+              <w:jc w:val="center"/>
+            </w:pPr>
+          </w:p>
+        </w:tc>
+        <w:tc>
+          <w:tcPr>
+            <w:tcW w:w="534" w:type="dxa"/>
           </w:tcPr>
           <w:p>
             <w:pPr>
@@ -2698,7 +2829,7 @@
         </w:tc>
         <w:tc>
           <w:tcPr>
-            <w:tcW w:w="2970" w:type="dxa"/>
+            <w:tcW w:w="2250" w:type="dxa"/>
           </w:tcPr>
           <w:p>
             <w:r>
@@ -2757,7 +2888,7 @@
         </w:tc>
         <w:tc>
           <w:tcPr>
-            <w:tcW w:w="1075" w:type="dxa"/>
+            <w:tcW w:w="535" w:type="dxa"/>
           </w:tcPr>
           <w:p>
             <w:r>
@@ -2769,7 +2900,7 @@
       <w:tr>
         <w:tc>
           <w:tcPr>
-            <w:tcW w:w="1165" w:type="dxa"/>
+            <w:tcW w:w="2467" w:type="dxa"/>
             <w:vMerge w:val="restart"/>
             <w:vAlign w:val="center"/>
           </w:tcPr>
@@ -2789,7 +2920,7 @@
         </w:tc>
         <w:tc>
           <w:tcPr>
-            <w:tcW w:w="1080" w:type="dxa"/>
+            <w:tcW w:w="935" w:type="dxa"/>
             <w:vMerge w:val="restart"/>
           </w:tcPr>
           <w:p>
@@ -2802,29 +2933,39 @@
         </w:tc>
         <w:tc>
           <w:tcPr>
-            <w:tcW w:w="1924" w:type="dxa"/>
+            <w:tcW w:w="1721" w:type="dxa"/>
           </w:tcPr>
           <w:p/>
         </w:tc>
         <w:tc>
           <w:tcPr>
-            <w:tcW w:w="1136" w:type="dxa"/>
-          </w:tcPr>
-          <w:p>
-            <w:pPr>
-              <w:jc w:val="center"/>
-            </w:pPr>
-          </w:p>
-        </w:tc>
-        <w:tc>
-          <w:tcPr>
-            <w:tcW w:w="2970" w:type="dxa"/>
+            <w:tcW w:w="534" w:type="dxa"/>
+          </w:tcPr>
+          <w:p>
+            <w:pPr>
+              <w:jc w:val="center"/>
+            </w:pPr>
+          </w:p>
+        </w:tc>
+        <w:tc>
+          <w:tcPr>
+            <w:tcW w:w="534" w:type="dxa"/>
+          </w:tcPr>
+          <w:p>
+            <w:pPr>
+              <w:jc w:val="center"/>
+            </w:pPr>
+          </w:p>
+        </w:tc>
+        <w:tc>
+          <w:tcPr>
+            <w:tcW w:w="2250" w:type="dxa"/>
           </w:tcPr>
           <w:p/>
         </w:tc>
         <w:tc>
           <w:tcPr>
-            <w:tcW w:w="1075" w:type="dxa"/>
+            <w:tcW w:w="535" w:type="dxa"/>
           </w:tcPr>
           <w:p/>
         </w:tc>
@@ -2832,7 +2973,7 @@
       <w:tr>
         <w:tc>
           <w:tcPr>
-            <w:tcW w:w="1165" w:type="dxa"/>
+            <w:tcW w:w="2467" w:type="dxa"/>
             <w:vMerge/>
           </w:tcPr>
           <w:p>
@@ -2843,36 +2984,46 @@
         </w:tc>
         <w:tc>
           <w:tcPr>
-            <w:tcW w:w="1080" w:type="dxa"/>
+            <w:tcW w:w="935" w:type="dxa"/>
             <w:vMerge/>
           </w:tcPr>
           <w:p/>
         </w:tc>
         <w:tc>
           <w:tcPr>
-            <w:tcW w:w="1924" w:type="dxa"/>
+            <w:tcW w:w="1721" w:type="dxa"/>
           </w:tcPr>
           <w:p/>
         </w:tc>
         <w:tc>
           <w:tcPr>
-            <w:tcW w:w="1136" w:type="dxa"/>
-          </w:tcPr>
-          <w:p>
-            <w:pPr>
-              <w:jc w:val="center"/>
-            </w:pPr>
-          </w:p>
-        </w:tc>
-        <w:tc>
-          <w:tcPr>
-            <w:tcW w:w="2970" w:type="dxa"/>
+            <w:tcW w:w="534" w:type="dxa"/>
+          </w:tcPr>
+          <w:p>
+            <w:pPr>
+              <w:jc w:val="center"/>
+            </w:pPr>
+          </w:p>
+        </w:tc>
+        <w:tc>
+          <w:tcPr>
+            <w:tcW w:w="534" w:type="dxa"/>
+          </w:tcPr>
+          <w:p>
+            <w:pPr>
+              <w:jc w:val="center"/>
+            </w:pPr>
+          </w:p>
+        </w:tc>
+        <w:tc>
+          <w:tcPr>
+            <w:tcW w:w="2250" w:type="dxa"/>
           </w:tcPr>
           <w:p/>
         </w:tc>
         <w:tc>
           <w:tcPr>
-            <w:tcW w:w="1075" w:type="dxa"/>
+            <w:tcW w:w="535" w:type="dxa"/>
           </w:tcPr>
           <w:p/>
         </w:tc>
@@ -2880,7 +3031,7 @@
       <w:tr>
         <w:tc>
           <w:tcPr>
-            <w:tcW w:w="1165" w:type="dxa"/>
+            <w:tcW w:w="2467" w:type="dxa"/>
             <w:vMerge/>
           </w:tcPr>
           <w:p>
@@ -2891,7 +3042,7 @@
         </w:tc>
         <w:tc>
           <w:tcPr>
-            <w:tcW w:w="1080" w:type="dxa"/>
+            <w:tcW w:w="935" w:type="dxa"/>
             <w:vMerge w:val="restart"/>
           </w:tcPr>
           <w:p>
@@ -2902,26 +3053,27 @@
         </w:tc>
         <w:tc>
           <w:tcPr>
-            <w:tcW w:w="1924" w:type="dxa"/>
-          </w:tcPr>
-          <w:p>
-            <w:r>
-              <w:t xml:space="preserve">Original tags Farthest : [0, </w:t>
-            </w:r>
-            <w:r>
-              <w:t>4, 6</w:t>
-            </w:r>
-            <w:r>
-              <w:t>, 13</w:t>
-            </w:r>
-            <w:r>
-              <w:t>]</w:t>
-            </w:r>
-          </w:p>
-        </w:tc>
-        <w:tc>
-          <w:tcPr>
-            <w:tcW w:w="1136" w:type="dxa"/>
+            <w:tcW w:w="1721" w:type="dxa"/>
+          </w:tcPr>
+          <w:p>
+            <w:r>
+              <w:t>Original tags Farthest : [0, 4, 6, 13]</w:t>
+            </w:r>
+          </w:p>
+        </w:tc>
+        <w:tc>
+          <w:tcPr>
+            <w:tcW w:w="534" w:type="dxa"/>
+          </w:tcPr>
+          <w:p>
+            <w:pPr>
+              <w:jc w:val="center"/>
+            </w:pPr>
+          </w:p>
+        </w:tc>
+        <w:tc>
+          <w:tcPr>
+            <w:tcW w:w="534" w:type="dxa"/>
           </w:tcPr>
           <w:p>
             <w:pPr>
@@ -2934,7 +3086,7 @@
         </w:tc>
         <w:tc>
           <w:tcPr>
-            <w:tcW w:w="2970" w:type="dxa"/>
+            <w:tcW w:w="2250" w:type="dxa"/>
           </w:tcPr>
           <w:p>
             <w:r>
@@ -3005,38 +3157,17 @@
                 <w:sz w:val="20"/>
                 <w:szCs w:val="20"/>
               </w:rPr>
-              <w:t xml:space="preserve">C3:    </w:t>
-            </w:r>
-            <w:r>
-              <w:rPr>
-                <w:rFonts w:ascii="Consolas" w:hAnsi="Consolas" w:cs="Consolas"/>
-                <w:color w:val="000000"/>
-                <w:sz w:val="20"/>
-                <w:szCs w:val="20"/>
-              </w:rPr>
-              <w:t>[</w:t>
-            </w:r>
-            <w:r>
-              <w:rPr>
-                <w:rFonts w:ascii="Consolas" w:hAnsi="Consolas" w:cs="Consolas"/>
-                <w:color w:val="000000"/>
-                <w:sz w:val="20"/>
-                <w:szCs w:val="20"/>
-              </w:rPr>
-              <w:t>13, 15]</w:t>
-            </w:r>
-          </w:p>
-        </w:tc>
-        <w:tc>
-          <w:tcPr>
-            <w:tcW w:w="1075" w:type="dxa"/>
-          </w:tcPr>
-          <w:p>
-            <w:r>
-              <w:t xml:space="preserve">C2, C3 </w:t>
-            </w:r>
-            <w:r>
-              <w:t>better to be merged</w:t>
+              <w:t>C3:    [13, 15]</w:t>
+            </w:r>
+          </w:p>
+        </w:tc>
+        <w:tc>
+          <w:tcPr>
+            <w:tcW w:w="535" w:type="dxa"/>
+          </w:tcPr>
+          <w:p>
+            <w:r>
+              <w:t>C2, C3 better to be merged</w:t>
             </w:r>
           </w:p>
         </w:tc>
@@ -3044,7 +3175,7 @@
       <w:tr>
         <w:tc>
           <w:tcPr>
-            <w:tcW w:w="1165" w:type="dxa"/>
+            <w:tcW w:w="2467" w:type="dxa"/>
             <w:vMerge/>
           </w:tcPr>
           <w:p>
@@ -3055,14 +3186,14 @@
         </w:tc>
         <w:tc>
           <w:tcPr>
-            <w:tcW w:w="1080" w:type="dxa"/>
+            <w:tcW w:w="935" w:type="dxa"/>
             <w:vMerge/>
           </w:tcPr>
           <w:p/>
         </w:tc>
         <w:tc>
           <w:tcPr>
-            <w:tcW w:w="1924" w:type="dxa"/>
+            <w:tcW w:w="1721" w:type="dxa"/>
           </w:tcPr>
           <w:p>
             <w:r>
@@ -3077,7 +3208,17 @@
         </w:tc>
         <w:tc>
           <w:tcPr>
-            <w:tcW w:w="1136" w:type="dxa"/>
+            <w:tcW w:w="534" w:type="dxa"/>
+          </w:tcPr>
+          <w:p>
+            <w:pPr>
+              <w:jc w:val="center"/>
+            </w:pPr>
+          </w:p>
+        </w:tc>
+        <w:tc>
+          <w:tcPr>
+            <w:tcW w:w="534" w:type="dxa"/>
           </w:tcPr>
           <w:p>
             <w:pPr>
@@ -3090,7 +3231,7 @@
         </w:tc>
         <w:tc>
           <w:tcPr>
-            <w:tcW w:w="2970" w:type="dxa"/>
+            <w:tcW w:w="2250" w:type="dxa"/>
           </w:tcPr>
           <w:p>
             <w:r>
@@ -3179,22 +3320,13 @@
                 <w:sz w:val="20"/>
                 <w:szCs w:val="20"/>
               </w:rPr>
-              <w:t>C2</w:t>
-            </w:r>
-            <w:r>
-              <w:rPr>
-                <w:rFonts w:ascii="Consolas" w:hAnsi="Consolas" w:cs="Consolas"/>
-                <w:color w:val="000000"/>
-                <w:sz w:val="20"/>
-                <w:szCs w:val="20"/>
-              </w:rPr>
-              <w:t>:    [6, 13, 15, 16]</w:t>
-            </w:r>
-          </w:p>
-        </w:tc>
-        <w:tc>
-          <w:tcPr>
-            <w:tcW w:w="1075" w:type="dxa"/>
+              <w:t>C2:    [6, 13, 15, 16]</w:t>
+            </w:r>
+          </w:p>
+        </w:tc>
+        <w:tc>
+          <w:tcPr>
+            <w:tcW w:w="535" w:type="dxa"/>
           </w:tcPr>
           <w:p>
             <w:r>
@@ -3206,7 +3338,7 @@
       <w:tr>
         <w:tc>
           <w:tcPr>
-            <w:tcW w:w="1165" w:type="dxa"/>
+            <w:tcW w:w="2467" w:type="dxa"/>
             <w:vMerge w:val="restart"/>
           </w:tcPr>
           <w:p>
@@ -3226,7 +3358,7 @@
         </w:tc>
         <w:tc>
           <w:tcPr>
-            <w:tcW w:w="1080" w:type="dxa"/>
+            <w:tcW w:w="935" w:type="dxa"/>
             <w:vMerge w:val="restart"/>
           </w:tcPr>
           <w:p>
@@ -3239,29 +3371,39 @@
         </w:tc>
         <w:tc>
           <w:tcPr>
-            <w:tcW w:w="1924" w:type="dxa"/>
+            <w:tcW w:w="1721" w:type="dxa"/>
           </w:tcPr>
           <w:p/>
         </w:tc>
         <w:tc>
           <w:tcPr>
-            <w:tcW w:w="1136" w:type="dxa"/>
-          </w:tcPr>
-          <w:p>
-            <w:pPr>
-              <w:jc w:val="center"/>
-            </w:pPr>
-          </w:p>
-        </w:tc>
-        <w:tc>
-          <w:tcPr>
-            <w:tcW w:w="2970" w:type="dxa"/>
+            <w:tcW w:w="534" w:type="dxa"/>
+          </w:tcPr>
+          <w:p>
+            <w:pPr>
+              <w:jc w:val="center"/>
+            </w:pPr>
+          </w:p>
+        </w:tc>
+        <w:tc>
+          <w:tcPr>
+            <w:tcW w:w="534" w:type="dxa"/>
+          </w:tcPr>
+          <w:p>
+            <w:pPr>
+              <w:jc w:val="center"/>
+            </w:pPr>
+          </w:p>
+        </w:tc>
+        <w:tc>
+          <w:tcPr>
+            <w:tcW w:w="2250" w:type="dxa"/>
           </w:tcPr>
           <w:p/>
         </w:tc>
         <w:tc>
           <w:tcPr>
-            <w:tcW w:w="1075" w:type="dxa"/>
+            <w:tcW w:w="535" w:type="dxa"/>
           </w:tcPr>
           <w:p/>
         </w:tc>
@@ -3269,7 +3411,7 @@
       <w:tr>
         <w:tc>
           <w:tcPr>
-            <w:tcW w:w="1165" w:type="dxa"/>
+            <w:tcW w:w="2467" w:type="dxa"/>
             <w:vMerge/>
           </w:tcPr>
           <w:p>
@@ -3280,36 +3422,46 @@
         </w:tc>
         <w:tc>
           <w:tcPr>
-            <w:tcW w:w="1080" w:type="dxa"/>
+            <w:tcW w:w="935" w:type="dxa"/>
             <w:vMerge/>
           </w:tcPr>
           <w:p/>
         </w:tc>
         <w:tc>
           <w:tcPr>
-            <w:tcW w:w="1924" w:type="dxa"/>
+            <w:tcW w:w="1721" w:type="dxa"/>
           </w:tcPr>
           <w:p/>
         </w:tc>
         <w:tc>
           <w:tcPr>
-            <w:tcW w:w="1136" w:type="dxa"/>
-          </w:tcPr>
-          <w:p>
-            <w:pPr>
-              <w:jc w:val="center"/>
-            </w:pPr>
-          </w:p>
-        </w:tc>
-        <w:tc>
-          <w:tcPr>
-            <w:tcW w:w="2970" w:type="dxa"/>
+            <w:tcW w:w="534" w:type="dxa"/>
+          </w:tcPr>
+          <w:p>
+            <w:pPr>
+              <w:jc w:val="center"/>
+            </w:pPr>
+          </w:p>
+        </w:tc>
+        <w:tc>
+          <w:tcPr>
+            <w:tcW w:w="534" w:type="dxa"/>
+          </w:tcPr>
+          <w:p>
+            <w:pPr>
+              <w:jc w:val="center"/>
+            </w:pPr>
+          </w:p>
+        </w:tc>
+        <w:tc>
+          <w:tcPr>
+            <w:tcW w:w="2250" w:type="dxa"/>
           </w:tcPr>
           <w:p/>
         </w:tc>
         <w:tc>
           <w:tcPr>
-            <w:tcW w:w="1075" w:type="dxa"/>
+            <w:tcW w:w="535" w:type="dxa"/>
           </w:tcPr>
           <w:p/>
         </w:tc>
@@ -3317,7 +3469,7 @@
       <w:tr>
         <w:tc>
           <w:tcPr>
-            <w:tcW w:w="1165" w:type="dxa"/>
+            <w:tcW w:w="2467" w:type="dxa"/>
             <w:vMerge/>
           </w:tcPr>
           <w:p>
@@ -3328,7 +3480,7 @@
         </w:tc>
         <w:tc>
           <w:tcPr>
-            <w:tcW w:w="1080" w:type="dxa"/>
+            <w:tcW w:w="935" w:type="dxa"/>
             <w:vMerge w:val="restart"/>
           </w:tcPr>
           <w:p>
@@ -3339,7 +3491,7 @@
         </w:tc>
         <w:tc>
           <w:tcPr>
-            <w:tcW w:w="1924" w:type="dxa"/>
+            <w:tcW w:w="1721" w:type="dxa"/>
           </w:tcPr>
           <w:p>
             <w:r>
@@ -3361,7 +3513,17 @@
         </w:tc>
         <w:tc>
           <w:tcPr>
-            <w:tcW w:w="1136" w:type="dxa"/>
+            <w:tcW w:w="534" w:type="dxa"/>
+          </w:tcPr>
+          <w:p>
+            <w:pPr>
+              <w:jc w:val="center"/>
+            </w:pPr>
+          </w:p>
+        </w:tc>
+        <w:tc>
+          <w:tcPr>
+            <w:tcW w:w="534" w:type="dxa"/>
           </w:tcPr>
           <w:p>
             <w:pPr>
@@ -3374,7 +3536,7 @@
         </w:tc>
         <w:tc>
           <w:tcPr>
-            <w:tcW w:w="2970" w:type="dxa"/>
+            <w:tcW w:w="2250" w:type="dxa"/>
           </w:tcPr>
           <w:p>
             <w:r>
@@ -3483,18 +3645,16 @@
                 <w:sz w:val="20"/>
                 <w:szCs w:val="20"/>
               </w:rPr>
-              <w:lastRenderedPageBreak/>
               <w:t>C4:    [7]</w:t>
             </w:r>
           </w:p>
         </w:tc>
         <w:tc>
           <w:tcPr>
-            <w:tcW w:w="1075" w:type="dxa"/>
-          </w:tcPr>
-          <w:p>
-            <w:r>
-              <w:lastRenderedPageBreak/>
+            <w:tcW w:w="535" w:type="dxa"/>
+          </w:tcPr>
+          <w:p>
+            <w:r>
               <w:t>None</w:t>
             </w:r>
           </w:p>
@@ -3503,7 +3663,7 @@
       <w:tr>
         <w:tc>
           <w:tcPr>
-            <w:tcW w:w="1165" w:type="dxa"/>
+            <w:tcW w:w="2467" w:type="dxa"/>
             <w:vMerge/>
           </w:tcPr>
           <w:p>
@@ -3514,14 +3674,14 @@
         </w:tc>
         <w:tc>
           <w:tcPr>
-            <w:tcW w:w="1080" w:type="dxa"/>
+            <w:tcW w:w="935" w:type="dxa"/>
             <w:vMerge/>
           </w:tcPr>
           <w:p/>
         </w:tc>
         <w:tc>
           <w:tcPr>
-            <w:tcW w:w="1924" w:type="dxa"/>
+            <w:tcW w:w="1721" w:type="dxa"/>
           </w:tcPr>
           <w:p>
             <w:r>
@@ -3530,13 +3690,24 @@
           </w:p>
           <w:p>
             <w:r>
+              <w:lastRenderedPageBreak/>
               <w:t>Farthest [</w:t>
             </w:r>
           </w:p>
         </w:tc>
         <w:tc>
           <w:tcPr>
-            <w:tcW w:w="1136" w:type="dxa"/>
+            <w:tcW w:w="534" w:type="dxa"/>
+          </w:tcPr>
+          <w:p>
+            <w:pPr>
+              <w:jc w:val="center"/>
+            </w:pPr>
+          </w:p>
+        </w:tc>
+        <w:tc>
+          <w:tcPr>
+            <w:tcW w:w="534" w:type="dxa"/>
           </w:tcPr>
           <w:p>
             <w:pPr>
@@ -3549,13 +3720,1227 @@
         </w:tc>
         <w:tc>
           <w:tcPr>
-            <w:tcW w:w="2970" w:type="dxa"/>
+            <w:tcW w:w="2250" w:type="dxa"/>
           </w:tcPr>
           <w:p/>
         </w:tc>
         <w:tc>
           <w:tcPr>
-            <w:tcW w:w="1075" w:type="dxa"/>
+            <w:tcW w:w="535" w:type="dxa"/>
+          </w:tcPr>
+          <w:p/>
+        </w:tc>
+      </w:tr>
+      <w:tr>
+        <w:tc>
+          <w:tcPr>
+            <w:tcW w:w="2467" w:type="dxa"/>
+            <w:vMerge w:val="restart"/>
+          </w:tcPr>
+          <w:p>
+            <w:proofErr w:type="spellStart"/>
+            <w:r>
+              <w:rPr>
+                <w:rFonts w:ascii="Consolas" w:hAnsi="Consolas" w:cs="Consolas"/>
+                <w:sz w:val="20"/>
+                <w:szCs w:val="20"/>
+                <w:highlight w:val="blue"/>
+              </w:rPr>
+              <w:t>project_domain</w:t>
+            </w:r>
+            <w:proofErr w:type="spellEnd"/>
+            <w:r>
+              <w:rPr>
+                <w:rFonts w:ascii="Consolas" w:hAnsi="Consolas" w:cs="Consolas"/>
+                <w:sz w:val="20"/>
+                <w:szCs w:val="20"/>
+                <w:highlight w:val="blue"/>
+              </w:rPr>
+              <w:t xml:space="preserve"> </w:t>
+            </w:r>
+            <w:r>
+              <w:rPr>
+                <w:rFonts w:ascii="Consolas" w:hAnsi="Consolas" w:cs="Consolas"/>
+                <w:sz w:val="20"/>
+                <w:szCs w:val="20"/>
+                <w:highlight w:val="blue"/>
+              </w:rPr>
+              <w:t>_keywords</w:t>
+            </w:r>
+            <w:r>
+              <w:rPr>
+                <w:rFonts w:ascii="Consolas" w:hAnsi="Consolas" w:cs="Consolas"/>
+                <w:sz w:val="20"/>
+                <w:szCs w:val="20"/>
+                <w:highlight w:val="blue"/>
+              </w:rPr>
+              <w:t xml:space="preserve"> </w:t>
+            </w:r>
+            <w:r>
+              <w:rPr>
+                <w:rFonts w:ascii="Consolas" w:hAnsi="Consolas" w:cs="Consolas"/>
+                <w:sz w:val="20"/>
+                <w:szCs w:val="20"/>
+                <w:highlight w:val="blue"/>
+              </w:rPr>
+              <w:t>_3_10-keywords.csv</w:t>
+            </w:r>
+          </w:p>
+        </w:tc>
+        <w:tc>
+          <w:tcPr>
+            <w:tcW w:w="935" w:type="dxa"/>
+            <w:vMerge w:val="restart"/>
+          </w:tcPr>
+          <w:p>
+            <w:proofErr w:type="spellStart"/>
+            <w:r>
+              <w:t>KMeans</w:t>
+            </w:r>
+            <w:proofErr w:type="spellEnd"/>
+          </w:p>
+        </w:tc>
+        <w:tc>
+          <w:tcPr>
+            <w:tcW w:w="1721" w:type="dxa"/>
+          </w:tcPr>
+          <w:p/>
+        </w:tc>
+        <w:tc>
+          <w:tcPr>
+            <w:tcW w:w="534" w:type="dxa"/>
+          </w:tcPr>
+          <w:p>
+            <w:pPr>
+              <w:jc w:val="center"/>
+            </w:pPr>
+          </w:p>
+        </w:tc>
+        <w:tc>
+          <w:tcPr>
+            <w:tcW w:w="534" w:type="dxa"/>
+          </w:tcPr>
+          <w:p>
+            <w:pPr>
+              <w:jc w:val="center"/>
+            </w:pPr>
+          </w:p>
+        </w:tc>
+        <w:tc>
+          <w:tcPr>
+            <w:tcW w:w="2250" w:type="dxa"/>
+          </w:tcPr>
+          <w:p/>
+        </w:tc>
+        <w:tc>
+          <w:tcPr>
+            <w:tcW w:w="535" w:type="dxa"/>
+          </w:tcPr>
+          <w:p/>
+        </w:tc>
+      </w:tr>
+      <w:tr>
+        <w:tc>
+          <w:tcPr>
+            <w:tcW w:w="2467" w:type="dxa"/>
+            <w:vMerge/>
+          </w:tcPr>
+          <w:p>
+            <w:pPr>
+              <w:jc w:val="center"/>
+            </w:pPr>
+          </w:p>
+        </w:tc>
+        <w:tc>
+          <w:tcPr>
+            <w:tcW w:w="935" w:type="dxa"/>
+            <w:vMerge/>
+          </w:tcPr>
+          <w:p/>
+        </w:tc>
+        <w:tc>
+          <w:tcPr>
+            <w:tcW w:w="1721" w:type="dxa"/>
+          </w:tcPr>
+          <w:p/>
+        </w:tc>
+        <w:tc>
+          <w:tcPr>
+            <w:tcW w:w="534" w:type="dxa"/>
+          </w:tcPr>
+          <w:p>
+            <w:pPr>
+              <w:jc w:val="center"/>
+            </w:pPr>
+          </w:p>
+        </w:tc>
+        <w:tc>
+          <w:tcPr>
+            <w:tcW w:w="534" w:type="dxa"/>
+          </w:tcPr>
+          <w:p>
+            <w:pPr>
+              <w:jc w:val="center"/>
+            </w:pPr>
+          </w:p>
+        </w:tc>
+        <w:tc>
+          <w:tcPr>
+            <w:tcW w:w="2250" w:type="dxa"/>
+          </w:tcPr>
+          <w:p/>
+        </w:tc>
+        <w:tc>
+          <w:tcPr>
+            <w:tcW w:w="535" w:type="dxa"/>
+          </w:tcPr>
+          <w:p/>
+        </w:tc>
+      </w:tr>
+      <w:tr>
+        <w:tc>
+          <w:tcPr>
+            <w:tcW w:w="2467" w:type="dxa"/>
+            <w:vMerge/>
+          </w:tcPr>
+          <w:p>
+            <w:pPr>
+              <w:jc w:val="center"/>
+            </w:pPr>
+          </w:p>
+        </w:tc>
+        <w:tc>
+          <w:tcPr>
+            <w:tcW w:w="935" w:type="dxa"/>
+            <w:vMerge w:val="restart"/>
+          </w:tcPr>
+          <w:p>
+            <w:r>
+              <w:t>SOM</w:t>
+            </w:r>
+          </w:p>
+        </w:tc>
+        <w:tc>
+          <w:tcPr>
+            <w:tcW w:w="1721" w:type="dxa"/>
+          </w:tcPr>
+          <w:p>
+            <w:r>
+              <w:t xml:space="preserve">Original tags Farthest : </w:t>
+            </w:r>
+            <w:r>
+              <w:rPr>
+                <w:rFonts w:ascii="Consolas" w:hAnsi="Consolas" w:cs="Consolas"/>
+                <w:color w:val="000000"/>
+                <w:sz w:val="20"/>
+                <w:szCs w:val="20"/>
+              </w:rPr>
+              <w:t>[0, 1, 2, 3, 4, 5, 6, 7, 8, 9, 10, 11, 12, 13, 14, 15, 16, 17, 18, 19, 20, 21, 22, 23, 24, 25, 26, 27, 28, 29, 30, 31, 32, 33, 34]</w:t>
+            </w:r>
+          </w:p>
+        </w:tc>
+        <w:tc>
+          <w:tcPr>
+            <w:tcW w:w="534" w:type="dxa"/>
+            <w:vAlign w:val="center"/>
+          </w:tcPr>
+          <w:p>
+            <w:pPr>
+              <w:jc w:val="center"/>
+            </w:pPr>
+            <w:r>
+              <w:t>257</w:t>
+            </w:r>
+          </w:p>
+        </w:tc>
+        <w:tc>
+          <w:tcPr>
+            <w:tcW w:w="534" w:type="dxa"/>
+          </w:tcPr>
+          <w:p>
+            <w:pPr>
+              <w:jc w:val="center"/>
+            </w:pPr>
+            <w:r>
+              <w:t>39</w:t>
+            </w:r>
+          </w:p>
+        </w:tc>
+        <w:tc>
+          <w:tcPr>
+            <w:tcW w:w="2250" w:type="dxa"/>
+          </w:tcPr>
+          <w:p>
+            <w:r>
+              <w:t xml:space="preserve">C0:  </w:t>
+            </w:r>
+            <w:r>
+              <w:t>[</w:t>
+            </w:r>
+            <w:r>
+              <w:rPr>
+                <w:rFonts w:ascii="Consolas" w:hAnsi="Consolas" w:cs="Consolas"/>
+                <w:color w:val="000000"/>
+                <w:sz w:val="20"/>
+                <w:szCs w:val="20"/>
+              </w:rPr>
+              <w:t>0]</w:t>
+            </w:r>
+          </w:p>
+          <w:p>
+            <w:pPr>
+              <w:rPr>
+                <w:rFonts w:ascii="Consolas" w:hAnsi="Consolas" w:cs="Consolas"/>
+                <w:color w:val="000000"/>
+                <w:sz w:val="20"/>
+                <w:szCs w:val="20"/>
+              </w:rPr>
+            </w:pPr>
+            <w:r>
+              <w:t xml:space="preserve">C1: </w:t>
+            </w:r>
+            <w:r>
+              <w:t xml:space="preserve"> </w:t>
+            </w:r>
+            <w:r>
+              <w:rPr>
+                <w:rFonts w:ascii="Consolas" w:hAnsi="Consolas" w:cs="Consolas"/>
+                <w:color w:val="000000"/>
+                <w:sz w:val="20"/>
+                <w:szCs w:val="20"/>
+              </w:rPr>
+              <w:t>[</w:t>
+            </w:r>
+            <w:r>
+              <w:rPr>
+                <w:rFonts w:ascii="Consolas" w:hAnsi="Consolas" w:cs="Consolas"/>
+                <w:color w:val="000000"/>
+                <w:sz w:val="20"/>
+                <w:szCs w:val="20"/>
+              </w:rPr>
+              <w:t>1]</w:t>
+            </w:r>
+          </w:p>
+          <w:p>
+            <w:pPr>
+              <w:rPr>
+                <w:rFonts w:ascii="Consolas" w:hAnsi="Consolas" w:cs="Consolas"/>
+                <w:color w:val="000000"/>
+                <w:sz w:val="20"/>
+                <w:szCs w:val="20"/>
+              </w:rPr>
+            </w:pPr>
+            <w:r>
+              <w:rPr>
+                <w:rFonts w:ascii="Consolas" w:hAnsi="Consolas" w:cs="Consolas"/>
+                <w:color w:val="000000"/>
+                <w:sz w:val="20"/>
+                <w:szCs w:val="20"/>
+              </w:rPr>
+              <w:t>C2:</w:t>
+            </w:r>
+            <w:r>
+              <w:rPr>
+                <w:rFonts w:ascii="Consolas" w:hAnsi="Consolas" w:cs="Consolas"/>
+                <w:color w:val="000000"/>
+                <w:sz w:val="20"/>
+                <w:szCs w:val="20"/>
+              </w:rPr>
+              <w:t xml:space="preserve"> [2, 3, 4, 5, 6]</w:t>
+            </w:r>
+          </w:p>
+          <w:p>
+            <w:pPr>
+              <w:rPr>
+                <w:rFonts w:ascii="Consolas" w:hAnsi="Consolas" w:cs="Consolas"/>
+                <w:color w:val="000000"/>
+                <w:sz w:val="20"/>
+                <w:szCs w:val="20"/>
+              </w:rPr>
+            </w:pPr>
+            <w:r>
+              <w:rPr>
+                <w:rFonts w:ascii="Consolas" w:hAnsi="Consolas" w:cs="Consolas"/>
+                <w:color w:val="000000"/>
+                <w:sz w:val="20"/>
+                <w:szCs w:val="20"/>
+              </w:rPr>
+              <w:t>C3: [7]</w:t>
+            </w:r>
+          </w:p>
+          <w:p>
+            <w:pPr>
+              <w:rPr>
+                <w:rFonts w:ascii="Consolas" w:hAnsi="Consolas" w:cs="Consolas"/>
+                <w:color w:val="000000"/>
+                <w:sz w:val="20"/>
+                <w:szCs w:val="20"/>
+              </w:rPr>
+            </w:pPr>
+            <w:r>
+              <w:rPr>
+                <w:rFonts w:ascii="Consolas" w:hAnsi="Consolas" w:cs="Consolas"/>
+                <w:color w:val="000000"/>
+                <w:sz w:val="20"/>
+                <w:szCs w:val="20"/>
+              </w:rPr>
+              <w:t>C4: [8]</w:t>
+            </w:r>
+          </w:p>
+          <w:p>
+            <w:pPr>
+              <w:rPr>
+                <w:rFonts w:ascii="Consolas" w:hAnsi="Consolas" w:cs="Consolas"/>
+                <w:color w:val="000000"/>
+                <w:sz w:val="20"/>
+                <w:szCs w:val="20"/>
+              </w:rPr>
+            </w:pPr>
+            <w:r>
+              <w:rPr>
+                <w:rFonts w:ascii="Consolas" w:hAnsi="Consolas" w:cs="Consolas"/>
+                <w:color w:val="000000"/>
+                <w:sz w:val="20"/>
+                <w:szCs w:val="20"/>
+              </w:rPr>
+              <w:t>C5: [9]</w:t>
+            </w:r>
+          </w:p>
+          <w:p>
+            <w:pPr>
+              <w:rPr>
+                <w:rFonts w:ascii="Consolas" w:hAnsi="Consolas" w:cs="Consolas"/>
+                <w:color w:val="000000"/>
+                <w:sz w:val="20"/>
+                <w:szCs w:val="20"/>
+              </w:rPr>
+            </w:pPr>
+            <w:r>
+              <w:rPr>
+                <w:rFonts w:ascii="Consolas" w:hAnsi="Consolas" w:cs="Consolas"/>
+                <w:color w:val="000000"/>
+                <w:sz w:val="20"/>
+                <w:szCs w:val="20"/>
+              </w:rPr>
+              <w:t>C6: [10]</w:t>
+            </w:r>
+          </w:p>
+          <w:p>
+            <w:pPr>
+              <w:rPr>
+                <w:rFonts w:ascii="Consolas" w:hAnsi="Consolas" w:cs="Consolas"/>
+                <w:color w:val="000000"/>
+                <w:sz w:val="20"/>
+                <w:szCs w:val="20"/>
+              </w:rPr>
+            </w:pPr>
+            <w:r>
+              <w:rPr>
+                <w:rFonts w:ascii="Consolas" w:hAnsi="Consolas" w:cs="Consolas"/>
+                <w:color w:val="000000"/>
+                <w:sz w:val="20"/>
+                <w:szCs w:val="20"/>
+              </w:rPr>
+              <w:t>C7: [11]</w:t>
+            </w:r>
+          </w:p>
+          <w:p>
+            <w:pPr>
+              <w:rPr>
+                <w:rFonts w:ascii="Consolas" w:hAnsi="Consolas" w:cs="Consolas"/>
+                <w:color w:val="000000"/>
+                <w:sz w:val="20"/>
+                <w:szCs w:val="20"/>
+              </w:rPr>
+            </w:pPr>
+            <w:r>
+              <w:rPr>
+                <w:rFonts w:ascii="Consolas" w:hAnsi="Consolas" w:cs="Consolas"/>
+                <w:color w:val="000000"/>
+                <w:sz w:val="20"/>
+                <w:szCs w:val="20"/>
+              </w:rPr>
+              <w:t>C8: [12]</w:t>
+            </w:r>
+          </w:p>
+          <w:p>
+            <w:pPr>
+              <w:rPr>
+                <w:rFonts w:ascii="Consolas" w:hAnsi="Consolas" w:cs="Consolas"/>
+                <w:color w:val="000000"/>
+                <w:sz w:val="20"/>
+                <w:szCs w:val="20"/>
+              </w:rPr>
+            </w:pPr>
+            <w:r>
+              <w:rPr>
+                <w:rFonts w:ascii="Consolas" w:hAnsi="Consolas" w:cs="Consolas"/>
+                <w:color w:val="000000"/>
+                <w:sz w:val="20"/>
+                <w:szCs w:val="20"/>
+              </w:rPr>
+              <w:t>C9: [13]</w:t>
+            </w:r>
+          </w:p>
+          <w:p>
+            <w:pPr>
+              <w:rPr>
+                <w:rFonts w:ascii="Consolas" w:hAnsi="Consolas" w:cs="Consolas"/>
+                <w:color w:val="000000"/>
+                <w:sz w:val="20"/>
+                <w:szCs w:val="20"/>
+              </w:rPr>
+            </w:pPr>
+            <w:r>
+              <w:rPr>
+                <w:rFonts w:ascii="Consolas" w:hAnsi="Consolas" w:cs="Consolas"/>
+                <w:color w:val="000000"/>
+                <w:sz w:val="20"/>
+                <w:szCs w:val="20"/>
+              </w:rPr>
+              <w:t>C10: [14]</w:t>
+            </w:r>
+          </w:p>
+          <w:p>
+            <w:pPr>
+              <w:rPr>
+                <w:rFonts w:ascii="Consolas" w:hAnsi="Consolas" w:cs="Consolas"/>
+                <w:color w:val="000000"/>
+                <w:sz w:val="20"/>
+                <w:szCs w:val="20"/>
+              </w:rPr>
+            </w:pPr>
+            <w:r>
+              <w:rPr>
+                <w:rFonts w:ascii="Consolas" w:hAnsi="Consolas" w:cs="Consolas"/>
+                <w:color w:val="000000"/>
+                <w:sz w:val="20"/>
+                <w:szCs w:val="20"/>
+              </w:rPr>
+              <w:t>C11: [15]</w:t>
+            </w:r>
+          </w:p>
+          <w:p>
+            <w:pPr>
+              <w:rPr>
+                <w:rFonts w:ascii="Consolas" w:hAnsi="Consolas" w:cs="Consolas"/>
+                <w:color w:val="000000"/>
+                <w:sz w:val="20"/>
+                <w:szCs w:val="20"/>
+              </w:rPr>
+            </w:pPr>
+            <w:r>
+              <w:rPr>
+                <w:rFonts w:ascii="Consolas" w:hAnsi="Consolas" w:cs="Consolas"/>
+                <w:color w:val="000000"/>
+                <w:sz w:val="20"/>
+                <w:szCs w:val="20"/>
+              </w:rPr>
+              <w:t>C12: [16]</w:t>
+            </w:r>
+          </w:p>
+          <w:p>
+            <w:pPr>
+              <w:rPr>
+                <w:rFonts w:ascii="Consolas" w:hAnsi="Consolas" w:cs="Consolas"/>
+                <w:color w:val="000000"/>
+                <w:sz w:val="20"/>
+                <w:szCs w:val="20"/>
+              </w:rPr>
+            </w:pPr>
+            <w:r>
+              <w:rPr>
+                <w:rFonts w:ascii="Consolas" w:hAnsi="Consolas" w:cs="Consolas"/>
+                <w:color w:val="000000"/>
+                <w:sz w:val="20"/>
+                <w:szCs w:val="20"/>
+              </w:rPr>
+              <w:t>C13: [17]</w:t>
+            </w:r>
+          </w:p>
+          <w:p>
+            <w:pPr>
+              <w:rPr>
+                <w:rFonts w:ascii="Consolas" w:hAnsi="Consolas" w:cs="Consolas"/>
+                <w:color w:val="000000"/>
+                <w:sz w:val="20"/>
+                <w:szCs w:val="20"/>
+              </w:rPr>
+            </w:pPr>
+            <w:r>
+              <w:rPr>
+                <w:rFonts w:ascii="Consolas" w:hAnsi="Consolas" w:cs="Consolas"/>
+                <w:color w:val="000000"/>
+                <w:sz w:val="20"/>
+                <w:szCs w:val="20"/>
+              </w:rPr>
+              <w:t>C14: [18]</w:t>
+            </w:r>
+          </w:p>
+          <w:p>
+            <w:pPr>
+              <w:autoSpaceDE w:val="0"/>
+              <w:autoSpaceDN w:val="0"/>
+              <w:adjustRightInd w:val="0"/>
+              <w:rPr>
+                <w:rFonts w:ascii="Consolas" w:hAnsi="Consolas" w:cs="Consolas"/>
+                <w:sz w:val="20"/>
+                <w:szCs w:val="20"/>
+              </w:rPr>
+            </w:pPr>
+            <w:r>
+              <w:rPr>
+                <w:rFonts w:ascii="Consolas" w:hAnsi="Consolas" w:cs="Consolas"/>
+                <w:color w:val="000000"/>
+                <w:sz w:val="20"/>
+                <w:szCs w:val="20"/>
+              </w:rPr>
+              <w:t>C</w:t>
+            </w:r>
+            <w:r>
+              <w:rPr>
+                <w:rFonts w:ascii="Consolas" w:hAnsi="Consolas" w:cs="Consolas"/>
+                <w:color w:val="000000"/>
+                <w:sz w:val="20"/>
+                <w:szCs w:val="20"/>
+              </w:rPr>
+              <w:t>15: [19]</w:t>
+            </w:r>
+          </w:p>
+          <w:p>
+            <w:pPr>
+              <w:autoSpaceDE w:val="0"/>
+              <w:autoSpaceDN w:val="0"/>
+              <w:adjustRightInd w:val="0"/>
+              <w:rPr>
+                <w:rFonts w:ascii="Consolas" w:hAnsi="Consolas" w:cs="Consolas"/>
+                <w:sz w:val="20"/>
+                <w:szCs w:val="20"/>
+              </w:rPr>
+            </w:pPr>
+            <w:r>
+              <w:rPr>
+                <w:rFonts w:ascii="Consolas" w:hAnsi="Consolas" w:cs="Consolas"/>
+                <w:color w:val="000000"/>
+                <w:sz w:val="20"/>
+                <w:szCs w:val="20"/>
+              </w:rPr>
+              <w:t>C</w:t>
+            </w:r>
+            <w:r>
+              <w:rPr>
+                <w:rFonts w:ascii="Consolas" w:hAnsi="Consolas" w:cs="Consolas"/>
+                <w:color w:val="000000"/>
+                <w:sz w:val="20"/>
+                <w:szCs w:val="20"/>
+              </w:rPr>
+              <w:t>1</w:t>
+            </w:r>
+            <w:r>
+              <w:rPr>
+                <w:rFonts w:ascii="Consolas" w:hAnsi="Consolas" w:cs="Consolas"/>
+                <w:color w:val="000000"/>
+                <w:sz w:val="20"/>
+                <w:szCs w:val="20"/>
+              </w:rPr>
+              <w:t>6: [20]</w:t>
+            </w:r>
+          </w:p>
+          <w:p>
+            <w:pPr>
+              <w:autoSpaceDE w:val="0"/>
+              <w:autoSpaceDN w:val="0"/>
+              <w:adjustRightInd w:val="0"/>
+              <w:rPr>
+                <w:rFonts w:ascii="Consolas" w:hAnsi="Consolas" w:cs="Consolas"/>
+                <w:sz w:val="20"/>
+                <w:szCs w:val="20"/>
+              </w:rPr>
+            </w:pPr>
+            <w:r>
+              <w:rPr>
+                <w:rFonts w:ascii="Consolas" w:hAnsi="Consolas" w:cs="Consolas"/>
+                <w:color w:val="000000"/>
+                <w:sz w:val="20"/>
+                <w:szCs w:val="20"/>
+              </w:rPr>
+              <w:t>C17: [21, 22, 27, 31]</w:t>
+            </w:r>
+          </w:p>
+          <w:p>
+            <w:pPr>
+              <w:autoSpaceDE w:val="0"/>
+              <w:autoSpaceDN w:val="0"/>
+              <w:adjustRightInd w:val="0"/>
+              <w:rPr>
+                <w:rFonts w:ascii="Consolas" w:hAnsi="Consolas" w:cs="Consolas"/>
+                <w:sz w:val="20"/>
+                <w:szCs w:val="20"/>
+              </w:rPr>
+            </w:pPr>
+            <w:r>
+              <w:rPr>
+                <w:rFonts w:ascii="Consolas" w:hAnsi="Consolas" w:cs="Consolas"/>
+                <w:color w:val="000000"/>
+                <w:sz w:val="20"/>
+                <w:szCs w:val="20"/>
+              </w:rPr>
+              <w:t>C18: [23]</w:t>
+            </w:r>
+          </w:p>
+          <w:p>
+            <w:pPr>
+              <w:autoSpaceDE w:val="0"/>
+              <w:autoSpaceDN w:val="0"/>
+              <w:adjustRightInd w:val="0"/>
+              <w:rPr>
+                <w:rFonts w:ascii="Consolas" w:hAnsi="Consolas" w:cs="Consolas"/>
+                <w:sz w:val="20"/>
+                <w:szCs w:val="20"/>
+              </w:rPr>
+            </w:pPr>
+            <w:r>
+              <w:rPr>
+                <w:rFonts w:ascii="Consolas" w:hAnsi="Consolas" w:cs="Consolas"/>
+                <w:color w:val="000000"/>
+                <w:sz w:val="20"/>
+                <w:szCs w:val="20"/>
+              </w:rPr>
+              <w:t>C19: [24]</w:t>
+            </w:r>
+          </w:p>
+          <w:p>
+            <w:pPr>
+              <w:autoSpaceDE w:val="0"/>
+              <w:autoSpaceDN w:val="0"/>
+              <w:adjustRightInd w:val="0"/>
+              <w:rPr>
+                <w:rFonts w:ascii="Consolas" w:hAnsi="Consolas" w:cs="Consolas"/>
+                <w:sz w:val="20"/>
+                <w:szCs w:val="20"/>
+              </w:rPr>
+            </w:pPr>
+            <w:r>
+              <w:rPr>
+                <w:rFonts w:ascii="Consolas" w:hAnsi="Consolas" w:cs="Consolas"/>
+                <w:color w:val="000000"/>
+                <w:sz w:val="20"/>
+                <w:szCs w:val="20"/>
+              </w:rPr>
+              <w:t>C20: [25]</w:t>
+            </w:r>
+          </w:p>
+          <w:p>
+            <w:pPr>
+              <w:autoSpaceDE w:val="0"/>
+              <w:autoSpaceDN w:val="0"/>
+              <w:adjustRightInd w:val="0"/>
+              <w:rPr>
+                <w:rFonts w:ascii="Consolas" w:hAnsi="Consolas" w:cs="Consolas"/>
+                <w:sz w:val="20"/>
+                <w:szCs w:val="20"/>
+              </w:rPr>
+            </w:pPr>
+            <w:r>
+              <w:rPr>
+                <w:rFonts w:ascii="Consolas" w:hAnsi="Consolas" w:cs="Consolas"/>
+                <w:color w:val="000000"/>
+                <w:sz w:val="20"/>
+                <w:szCs w:val="20"/>
+              </w:rPr>
+              <w:t>C21: [26]</w:t>
+            </w:r>
+          </w:p>
+          <w:p>
+            <w:pPr>
+              <w:autoSpaceDE w:val="0"/>
+              <w:autoSpaceDN w:val="0"/>
+              <w:adjustRightInd w:val="0"/>
+              <w:rPr>
+                <w:rFonts w:ascii="Consolas" w:hAnsi="Consolas" w:cs="Consolas"/>
+                <w:sz w:val="20"/>
+                <w:szCs w:val="20"/>
+              </w:rPr>
+            </w:pPr>
+            <w:r>
+              <w:rPr>
+                <w:rFonts w:ascii="Consolas" w:hAnsi="Consolas" w:cs="Consolas"/>
+                <w:color w:val="000000"/>
+                <w:sz w:val="20"/>
+                <w:szCs w:val="20"/>
+              </w:rPr>
+              <w:t>C22: [28]</w:t>
+            </w:r>
+          </w:p>
+          <w:p>
+            <w:pPr>
+              <w:autoSpaceDE w:val="0"/>
+              <w:autoSpaceDN w:val="0"/>
+              <w:adjustRightInd w:val="0"/>
+              <w:rPr>
+                <w:rFonts w:ascii="Consolas" w:hAnsi="Consolas" w:cs="Consolas"/>
+                <w:sz w:val="20"/>
+                <w:szCs w:val="20"/>
+              </w:rPr>
+            </w:pPr>
+            <w:r>
+              <w:rPr>
+                <w:rFonts w:ascii="Consolas" w:hAnsi="Consolas" w:cs="Consolas"/>
+                <w:color w:val="000000"/>
+                <w:sz w:val="20"/>
+                <w:szCs w:val="20"/>
+              </w:rPr>
+              <w:t>C</w:t>
+            </w:r>
+            <w:r>
+              <w:rPr>
+                <w:rFonts w:ascii="Consolas" w:hAnsi="Consolas" w:cs="Consolas"/>
+                <w:color w:val="000000"/>
+                <w:sz w:val="20"/>
+                <w:szCs w:val="20"/>
+              </w:rPr>
+              <w:t>2</w:t>
+            </w:r>
+            <w:r>
+              <w:rPr>
+                <w:rFonts w:ascii="Consolas" w:hAnsi="Consolas" w:cs="Consolas"/>
+                <w:color w:val="000000"/>
+                <w:sz w:val="20"/>
+                <w:szCs w:val="20"/>
+              </w:rPr>
+              <w:t>3: [29]</w:t>
+            </w:r>
+          </w:p>
+          <w:p>
+            <w:pPr>
+              <w:autoSpaceDE w:val="0"/>
+              <w:autoSpaceDN w:val="0"/>
+              <w:adjustRightInd w:val="0"/>
+              <w:rPr>
+                <w:rFonts w:ascii="Consolas" w:hAnsi="Consolas" w:cs="Consolas"/>
+                <w:sz w:val="20"/>
+                <w:szCs w:val="20"/>
+              </w:rPr>
+            </w:pPr>
+            <w:r>
+              <w:rPr>
+                <w:rFonts w:ascii="Consolas" w:hAnsi="Consolas" w:cs="Consolas"/>
+                <w:color w:val="000000"/>
+                <w:sz w:val="20"/>
+                <w:szCs w:val="20"/>
+              </w:rPr>
+              <w:t>C</w:t>
+            </w:r>
+            <w:r>
+              <w:rPr>
+                <w:rFonts w:ascii="Consolas" w:hAnsi="Consolas" w:cs="Consolas"/>
+                <w:color w:val="000000"/>
+                <w:sz w:val="20"/>
+                <w:szCs w:val="20"/>
+              </w:rPr>
+              <w:t>24: [30]</w:t>
+            </w:r>
+          </w:p>
+          <w:p>
+            <w:pPr>
+              <w:autoSpaceDE w:val="0"/>
+              <w:autoSpaceDN w:val="0"/>
+              <w:adjustRightInd w:val="0"/>
+              <w:rPr>
+                <w:rFonts w:ascii="Consolas" w:hAnsi="Consolas" w:cs="Consolas"/>
+                <w:sz w:val="20"/>
+                <w:szCs w:val="20"/>
+              </w:rPr>
+            </w:pPr>
+            <w:r>
+              <w:rPr>
+                <w:rFonts w:ascii="Consolas" w:hAnsi="Consolas" w:cs="Consolas"/>
+                <w:color w:val="000000"/>
+                <w:sz w:val="20"/>
+                <w:szCs w:val="20"/>
+              </w:rPr>
+              <w:t>C25: [32]</w:t>
+            </w:r>
+          </w:p>
+          <w:p>
+            <w:pPr>
+              <w:autoSpaceDE w:val="0"/>
+              <w:autoSpaceDN w:val="0"/>
+              <w:adjustRightInd w:val="0"/>
+              <w:rPr>
+                <w:rFonts w:ascii="Consolas" w:hAnsi="Consolas" w:cs="Consolas"/>
+                <w:sz w:val="20"/>
+                <w:szCs w:val="20"/>
+              </w:rPr>
+            </w:pPr>
+            <w:r>
+              <w:rPr>
+                <w:rFonts w:ascii="Consolas" w:hAnsi="Consolas" w:cs="Consolas"/>
+                <w:color w:val="000000"/>
+                <w:sz w:val="20"/>
+                <w:szCs w:val="20"/>
+              </w:rPr>
+              <w:t>C26: [33]</w:t>
+            </w:r>
+          </w:p>
+          <w:p>
+            <w:r>
+              <w:rPr>
+                <w:rFonts w:ascii="Consolas" w:hAnsi="Consolas" w:cs="Consolas"/>
+                <w:color w:val="000000"/>
+                <w:sz w:val="20"/>
+                <w:szCs w:val="20"/>
+              </w:rPr>
+              <w:t xml:space="preserve">C27: [34]    </w:t>
+            </w:r>
+          </w:p>
+        </w:tc>
+        <w:tc>
+          <w:tcPr>
+            <w:tcW w:w="535" w:type="dxa"/>
+          </w:tcPr>
+          <w:p/>
+        </w:tc>
+      </w:tr>
+      <w:tr>
+        <w:tc>
+          <w:tcPr>
+            <w:tcW w:w="2467" w:type="dxa"/>
+            <w:vMerge/>
+          </w:tcPr>
+          <w:p>
+            <w:pPr>
+              <w:jc w:val="center"/>
+            </w:pPr>
+          </w:p>
+        </w:tc>
+        <w:tc>
+          <w:tcPr>
+            <w:tcW w:w="935" w:type="dxa"/>
+            <w:vMerge/>
+          </w:tcPr>
+          <w:p/>
+        </w:tc>
+        <w:tc>
+          <w:tcPr>
+            <w:tcW w:w="1721" w:type="dxa"/>
+          </w:tcPr>
+          <w:p>
+            <w:r>
+              <w:t>Base tags</w:t>
+            </w:r>
+          </w:p>
+          <w:p>
+            <w:r>
+              <w:t>Farthest [</w:t>
+            </w:r>
+          </w:p>
+        </w:tc>
+        <w:tc>
+          <w:tcPr>
+            <w:tcW w:w="534" w:type="dxa"/>
+          </w:tcPr>
+          <w:p>
+            <w:pPr>
+              <w:jc w:val="center"/>
+            </w:pPr>
+            <w:r>
+              <w:t>183</w:t>
+            </w:r>
+          </w:p>
+        </w:tc>
+        <w:tc>
+          <w:tcPr>
+            <w:tcW w:w="534" w:type="dxa"/>
+          </w:tcPr>
+          <w:p>
+            <w:pPr>
+              <w:jc w:val="center"/>
+            </w:pPr>
+            <w:r>
+              <w:t>39</w:t>
+            </w:r>
+          </w:p>
+        </w:tc>
+        <w:tc>
+          <w:tcPr>
+            <w:tcW w:w="2250" w:type="dxa"/>
+          </w:tcPr>
+          <w:p>
+            <w:pPr>
+              <w:autoSpaceDE w:val="0"/>
+              <w:autoSpaceDN w:val="0"/>
+              <w:adjustRightInd w:val="0"/>
+              <w:rPr>
+                <w:rFonts w:ascii="Consolas" w:hAnsi="Consolas" w:cs="Consolas"/>
+                <w:sz w:val="20"/>
+                <w:szCs w:val="20"/>
+              </w:rPr>
+            </w:pPr>
+            <w:r>
+              <w:rPr>
+                <w:rFonts w:ascii="Consolas" w:hAnsi="Consolas" w:cs="Consolas"/>
+                <w:color w:val="000000"/>
+                <w:sz w:val="20"/>
+                <w:szCs w:val="20"/>
+              </w:rPr>
+              <w:t>C</w:t>
+            </w:r>
+            <w:r>
+              <w:rPr>
+                <w:rFonts w:ascii="Consolas" w:hAnsi="Consolas" w:cs="Consolas"/>
+                <w:color w:val="000000"/>
+                <w:sz w:val="20"/>
+                <w:szCs w:val="20"/>
+              </w:rPr>
+              <w:t>0</w:t>
+            </w:r>
+            <w:r>
+              <w:rPr>
+                <w:rFonts w:ascii="Consolas" w:hAnsi="Consolas" w:cs="Consolas"/>
+                <w:color w:val="000000"/>
+                <w:sz w:val="20"/>
+                <w:szCs w:val="20"/>
+              </w:rPr>
+              <w:t>: [2, 3, 4, 5, 6, 31]</w:t>
+            </w:r>
+          </w:p>
+          <w:p>
+            <w:pPr>
+              <w:autoSpaceDE w:val="0"/>
+              <w:autoSpaceDN w:val="0"/>
+              <w:adjustRightInd w:val="0"/>
+              <w:rPr>
+                <w:rFonts w:ascii="Consolas" w:hAnsi="Consolas" w:cs="Consolas"/>
+                <w:sz w:val="20"/>
+                <w:szCs w:val="20"/>
+              </w:rPr>
+            </w:pPr>
+            <w:r>
+              <w:rPr>
+                <w:rFonts w:ascii="Consolas" w:hAnsi="Consolas" w:cs="Consolas"/>
+                <w:color w:val="000000"/>
+                <w:sz w:val="20"/>
+                <w:szCs w:val="20"/>
+              </w:rPr>
+              <w:t>C1: [1]</w:t>
+            </w:r>
+          </w:p>
+          <w:p>
+            <w:pPr>
+              <w:autoSpaceDE w:val="0"/>
+              <w:autoSpaceDN w:val="0"/>
+              <w:adjustRightInd w:val="0"/>
+              <w:rPr>
+                <w:rFonts w:ascii="Consolas" w:hAnsi="Consolas" w:cs="Consolas"/>
+                <w:sz w:val="20"/>
+                <w:szCs w:val="20"/>
+              </w:rPr>
+            </w:pPr>
+            <w:r>
+              <w:rPr>
+                <w:rFonts w:ascii="Consolas" w:hAnsi="Consolas" w:cs="Consolas"/>
+                <w:color w:val="000000"/>
+                <w:sz w:val="20"/>
+                <w:szCs w:val="20"/>
+              </w:rPr>
+              <w:t>C2: [0, 9, 11, 12, 13, 16, 17, 18, 19, 21, 22, 23, 24, 26, 27, 28, 29, 30, 32]</w:t>
+            </w:r>
+          </w:p>
+          <w:p>
+            <w:pPr>
+              <w:autoSpaceDE w:val="0"/>
+              <w:autoSpaceDN w:val="0"/>
+              <w:adjustRightInd w:val="0"/>
+              <w:rPr>
+                <w:rFonts w:ascii="Consolas" w:hAnsi="Consolas" w:cs="Consolas"/>
+                <w:sz w:val="20"/>
+                <w:szCs w:val="20"/>
+              </w:rPr>
+            </w:pPr>
+            <w:r>
+              <w:rPr>
+                <w:rFonts w:ascii="Consolas" w:hAnsi="Consolas" w:cs="Consolas"/>
+                <w:color w:val="000000"/>
+                <w:sz w:val="20"/>
+                <w:szCs w:val="20"/>
+              </w:rPr>
+              <w:t>C3: [7]</w:t>
+            </w:r>
+          </w:p>
+          <w:p>
+            <w:pPr>
+              <w:autoSpaceDE w:val="0"/>
+              <w:autoSpaceDN w:val="0"/>
+              <w:adjustRightInd w:val="0"/>
+              <w:rPr>
+                <w:rFonts w:ascii="Consolas" w:hAnsi="Consolas" w:cs="Consolas"/>
+                <w:sz w:val="20"/>
+                <w:szCs w:val="20"/>
+              </w:rPr>
+            </w:pPr>
+            <w:r>
+              <w:rPr>
+                <w:rFonts w:ascii="Consolas" w:hAnsi="Consolas" w:cs="Consolas"/>
+                <w:color w:val="000000"/>
+                <w:sz w:val="20"/>
+                <w:szCs w:val="20"/>
+              </w:rPr>
+              <w:t>C4: [8]</w:t>
+            </w:r>
+          </w:p>
+          <w:p>
+            <w:pPr>
+              <w:autoSpaceDE w:val="0"/>
+              <w:autoSpaceDN w:val="0"/>
+              <w:adjustRightInd w:val="0"/>
+              <w:rPr>
+                <w:rFonts w:ascii="Consolas" w:hAnsi="Consolas" w:cs="Consolas"/>
+                <w:sz w:val="20"/>
+                <w:szCs w:val="20"/>
+              </w:rPr>
+            </w:pPr>
+            <w:r>
+              <w:rPr>
+                <w:rFonts w:ascii="Consolas" w:hAnsi="Consolas" w:cs="Consolas"/>
+                <w:color w:val="000000"/>
+                <w:sz w:val="20"/>
+                <w:szCs w:val="20"/>
+              </w:rPr>
+              <w:t>C5: [10]</w:t>
+            </w:r>
+          </w:p>
+          <w:p>
+            <w:pPr>
+              <w:autoSpaceDE w:val="0"/>
+              <w:autoSpaceDN w:val="0"/>
+              <w:adjustRightInd w:val="0"/>
+              <w:rPr>
+                <w:rFonts w:ascii="Consolas" w:hAnsi="Consolas" w:cs="Consolas"/>
+                <w:sz w:val="20"/>
+                <w:szCs w:val="20"/>
+              </w:rPr>
+            </w:pPr>
+            <w:r>
+              <w:rPr>
+                <w:rFonts w:ascii="Consolas" w:hAnsi="Consolas" w:cs="Consolas"/>
+                <w:color w:val="000000"/>
+                <w:sz w:val="20"/>
+                <w:szCs w:val="20"/>
+              </w:rPr>
+              <w:t>C6: [14]</w:t>
+            </w:r>
+          </w:p>
+          <w:p>
+            <w:pPr>
+              <w:autoSpaceDE w:val="0"/>
+              <w:autoSpaceDN w:val="0"/>
+              <w:adjustRightInd w:val="0"/>
+              <w:rPr>
+                <w:rFonts w:ascii="Consolas" w:hAnsi="Consolas" w:cs="Consolas"/>
+                <w:sz w:val="20"/>
+                <w:szCs w:val="20"/>
+              </w:rPr>
+            </w:pPr>
+            <w:r>
+              <w:rPr>
+                <w:rFonts w:ascii="Consolas" w:hAnsi="Consolas" w:cs="Consolas"/>
+                <w:color w:val="000000"/>
+                <w:sz w:val="20"/>
+                <w:szCs w:val="20"/>
+              </w:rPr>
+              <w:t>C7: [15]</w:t>
+            </w:r>
+          </w:p>
+          <w:p>
+            <w:pPr>
+              <w:autoSpaceDE w:val="0"/>
+              <w:autoSpaceDN w:val="0"/>
+              <w:adjustRightInd w:val="0"/>
+              <w:rPr>
+                <w:rFonts w:ascii="Consolas" w:hAnsi="Consolas" w:cs="Consolas"/>
+                <w:sz w:val="20"/>
+                <w:szCs w:val="20"/>
+              </w:rPr>
+            </w:pPr>
+            <w:r>
+              <w:rPr>
+                <w:rFonts w:ascii="Consolas" w:hAnsi="Consolas" w:cs="Consolas"/>
+                <w:color w:val="000000"/>
+                <w:sz w:val="20"/>
+                <w:szCs w:val="20"/>
+              </w:rPr>
+              <w:t>C8: [20]</w:t>
+            </w:r>
+          </w:p>
+          <w:p>
+            <w:pPr>
+              <w:autoSpaceDE w:val="0"/>
+              <w:autoSpaceDN w:val="0"/>
+              <w:adjustRightInd w:val="0"/>
+              <w:rPr>
+                <w:rFonts w:ascii="Consolas" w:hAnsi="Consolas" w:cs="Consolas"/>
+                <w:sz w:val="20"/>
+                <w:szCs w:val="20"/>
+              </w:rPr>
+            </w:pPr>
+            <w:r>
+              <w:rPr>
+                <w:rFonts w:ascii="Consolas" w:hAnsi="Consolas" w:cs="Consolas"/>
+                <w:color w:val="000000"/>
+                <w:sz w:val="20"/>
+                <w:szCs w:val="20"/>
+              </w:rPr>
+              <w:t>C9: [25]</w:t>
+            </w:r>
+          </w:p>
+          <w:p>
+            <w:pPr>
+              <w:autoSpaceDE w:val="0"/>
+              <w:autoSpaceDN w:val="0"/>
+              <w:adjustRightInd w:val="0"/>
+              <w:rPr>
+                <w:rFonts w:ascii="Consolas" w:hAnsi="Consolas" w:cs="Consolas"/>
+                <w:sz w:val="20"/>
+                <w:szCs w:val="20"/>
+              </w:rPr>
+            </w:pPr>
+            <w:r>
+              <w:rPr>
+                <w:rFonts w:ascii="Consolas" w:hAnsi="Consolas" w:cs="Consolas"/>
+                <w:color w:val="000000"/>
+                <w:sz w:val="20"/>
+                <w:szCs w:val="20"/>
+              </w:rPr>
+              <w:t>C10: [33]</w:t>
+            </w:r>
+          </w:p>
+          <w:p>
+            <w:r>
+              <w:rPr>
+                <w:rFonts w:ascii="Consolas" w:hAnsi="Consolas" w:cs="Consolas"/>
+                <w:color w:val="000000"/>
+                <w:sz w:val="20"/>
+                <w:szCs w:val="20"/>
+              </w:rPr>
+              <w:t>C</w:t>
+            </w:r>
+            <w:bookmarkStart w:id="0" w:name="_GoBack"/>
+            <w:bookmarkEnd w:id="0"/>
+            <w:r>
+              <w:rPr>
+                <w:rFonts w:ascii="Consolas" w:hAnsi="Consolas" w:cs="Consolas"/>
+                <w:color w:val="000000"/>
+                <w:sz w:val="20"/>
+                <w:szCs w:val="20"/>
+              </w:rPr>
+              <w:t>11: [34]</w:t>
+            </w:r>
+          </w:p>
+        </w:tc>
+        <w:tc>
+          <w:tcPr>
+            <w:tcW w:w="535" w:type="dxa"/>
           </w:tcPr>
           <w:p/>
         </w:tc>
@@ -3572,6 +4957,7 @@
         </w:numPr>
       </w:pPr>
       <w:r>
+        <w:lastRenderedPageBreak/>
         <w:t>Reason of outliers</w:t>
       </w:r>
       <w:r>
@@ -3580,8 +4966,6 @@
       <w:r>
         <w:t>: compound tags</w:t>
       </w:r>
-      <w:bookmarkStart w:id="0" w:name="_GoBack"/>
-      <w:bookmarkEnd w:id="0"/>
     </w:p>
     <w:sectPr>
       <w:pgSz w:w="12240" w:h="15840"/>

</xml_diff>

<commit_message>
Eleventh Commit: Updates done in method of lower case conversion. and some other minor changes
</commit_message>
<xml_diff>
--- a/SOM_KMeans Results Comparisons Updated.docx
+++ b/SOM_KMeans Results Comparisons Updated.docx
@@ -4,15 +4,7 @@
   <w:body>
     <w:p>
       <w:r>
-        <w:t xml:space="preserve">SOM &amp; </w:t>
-      </w:r>
-      <w:proofErr w:type="spellStart"/>
-      <w:r>
-        <w:t>KMeans</w:t>
-      </w:r>
-      <w:proofErr w:type="spellEnd"/>
-      <w:r>
-        <w:t xml:space="preserve"> Comparison</w:t>
+        <w:t>SOM &amp; KMeans Comparison</w:t>
       </w:r>
     </w:p>
     <w:p/>
@@ -58,11 +50,9 @@
             <w:pPr>
               <w:jc w:val="center"/>
             </w:pPr>
-            <w:proofErr w:type="spellStart"/>
             <w:r>
               <w:t>Algo</w:t>
             </w:r>
-            <w:proofErr w:type="spellEnd"/>
           </w:p>
         </w:tc>
         <w:tc>
@@ -226,11 +216,9 @@
             <w:vAlign w:val="center"/>
           </w:tcPr>
           <w:p>
-            <w:proofErr w:type="spellStart"/>
             <w:r>
               <w:t>KMeans</w:t>
             </w:r>
-            <w:proofErr w:type="spellEnd"/>
           </w:p>
         </w:tc>
         <w:tc>
@@ -619,11 +607,9 @@
             <w:pPr>
               <w:jc w:val="center"/>
             </w:pPr>
-            <w:proofErr w:type="spellStart"/>
             <w:r>
               <w:t>KMeans</w:t>
             </w:r>
-            <w:proofErr w:type="spellEnd"/>
           </w:p>
         </w:tc>
         <w:tc>
@@ -1070,13 +1056,8 @@
             <w:pPr>
               <w:jc w:val="center"/>
             </w:pPr>
-            <w:proofErr w:type="spellStart"/>
-            <w:r>
-              <w:t>KMeans</w:t>
-            </w:r>
-            <w:proofErr w:type="spellEnd"/>
-            <w:r>
-              <w:t xml:space="preserve"> with original tags </w:t>
+            <w:r>
+              <w:t xml:space="preserve">KMeans with original tags </w:t>
             </w:r>
           </w:p>
         </w:tc>
@@ -1144,13 +1125,8 @@
             <w:pPr>
               <w:jc w:val="center"/>
             </w:pPr>
-            <w:proofErr w:type="spellStart"/>
-            <w:r>
-              <w:t>KMeans</w:t>
-            </w:r>
-            <w:proofErr w:type="spellEnd"/>
-            <w:r>
-              <w:t xml:space="preserve"> with base words</w:t>
+            <w:r>
+              <w:t>KMeans with base words</w:t>
             </w:r>
           </w:p>
         </w:tc>
@@ -1722,11 +1698,9 @@
             <w:vMerge w:val="restart"/>
           </w:tcPr>
           <w:p>
-            <w:proofErr w:type="spellStart"/>
             <w:r>
               <w:t>KMeans</w:t>
             </w:r>
-            <w:proofErr w:type="spellEnd"/>
           </w:p>
         </w:tc>
         <w:tc>
@@ -2199,11 +2173,9 @@
             <w:vMerge w:val="restart"/>
           </w:tcPr>
           <w:p>
-            <w:proofErr w:type="spellStart"/>
             <w:r>
               <w:t>KMeans</w:t>
             </w:r>
-            <w:proofErr w:type="spellEnd"/>
           </w:p>
         </w:tc>
         <w:tc>
@@ -2540,11 +2512,9 @@
             <w:vMerge w:val="restart"/>
           </w:tcPr>
           <w:p>
-            <w:proofErr w:type="spellStart"/>
             <w:r>
               <w:t>KMeans</w:t>
             </w:r>
-            <w:proofErr w:type="spellEnd"/>
           </w:p>
         </w:tc>
         <w:tc>
@@ -2924,11 +2894,9 @@
             <w:vMerge w:val="restart"/>
           </w:tcPr>
           <w:p>
-            <w:proofErr w:type="spellStart"/>
             <w:r>
               <w:t>KMeans</w:t>
             </w:r>
-            <w:proofErr w:type="spellEnd"/>
           </w:p>
         </w:tc>
         <w:tc>
@@ -3346,13 +3314,8 @@
               <w:jc w:val="center"/>
             </w:pPr>
             <w:r>
-              <w:t xml:space="preserve">Data provided by </w:t>
-            </w:r>
-            <w:proofErr w:type="spellStart"/>
-            <w:r>
-              <w:t>Shamsa</w:t>
-            </w:r>
-            <w:proofErr w:type="spellEnd"/>
+              <w:t>Data provided by Shamsa</w:t>
+            </w:r>
           </w:p>
           <w:p/>
         </w:tc>
@@ -3362,11 +3325,9 @@
             <w:vMerge w:val="restart"/>
           </w:tcPr>
           <w:p>
-            <w:proofErr w:type="spellStart"/>
             <w:r>
               <w:t>KMeans</w:t>
             </w:r>
-            <w:proofErr w:type="spellEnd"/>
           </w:p>
         </w:tc>
         <w:tc>
@@ -3738,7 +3699,6 @@
             <w:vMerge w:val="restart"/>
           </w:tcPr>
           <w:p>
-            <w:proofErr w:type="spellStart"/>
             <w:r>
               <w:rPr>
                 <w:rFonts w:ascii="Consolas" w:hAnsi="Consolas" w:cs="Consolas"/>
@@ -3748,7 +3708,6 @@
               </w:rPr>
               <w:t>project_domain</w:t>
             </w:r>
-            <w:proofErr w:type="spellEnd"/>
             <w:r>
               <w:rPr>
                 <w:rFonts w:ascii="Consolas" w:hAnsi="Consolas" w:cs="Consolas"/>
@@ -3793,11 +3752,9 @@
             <w:vMerge w:val="restart"/>
           </w:tcPr>
           <w:p>
-            <w:proofErr w:type="spellStart"/>
             <w:r>
               <w:t>KMeans</w:t>
             </w:r>
-            <w:proofErr w:type="spellEnd"/>
           </w:p>
         </w:tc>
         <w:tc>
@@ -3972,10 +3929,7 @@
           </w:tcPr>
           <w:p>
             <w:r>
-              <w:t xml:space="preserve">C0:  </w:t>
-            </w:r>
-            <w:r>
-              <w:t>[</w:t>
+              <w:t>C0:  [</w:t>
             </w:r>
             <w:r>
               <w:rPr>
@@ -3997,56 +3951,35 @@
               </w:rPr>
             </w:pPr>
             <w:r>
-              <w:t xml:space="preserve">C1: </w:t>
-            </w:r>
-            <w:r>
-              <w:t xml:space="preserve"> </w:t>
-            </w:r>
-            <w:r>
-              <w:rPr>
-                <w:rFonts w:ascii="Consolas" w:hAnsi="Consolas" w:cs="Consolas"/>
-                <w:color w:val="000000"/>
-                <w:sz w:val="20"/>
-                <w:szCs w:val="20"/>
-              </w:rPr>
-              <w:t>[</w:t>
-            </w:r>
-            <w:r>
-              <w:rPr>
-                <w:rFonts w:ascii="Consolas" w:hAnsi="Consolas" w:cs="Consolas"/>
-                <w:color w:val="000000"/>
-                <w:sz w:val="20"/>
-                <w:szCs w:val="20"/>
-              </w:rPr>
-              <w:t>1]</w:t>
-            </w:r>
-          </w:p>
-          <w:p>
-            <w:pPr>
-              <w:rPr>
-                <w:rFonts w:ascii="Consolas" w:hAnsi="Consolas" w:cs="Consolas"/>
-                <w:color w:val="000000"/>
-                <w:sz w:val="20"/>
-                <w:szCs w:val="20"/>
-              </w:rPr>
-            </w:pPr>
-            <w:r>
-              <w:rPr>
-                <w:rFonts w:ascii="Consolas" w:hAnsi="Consolas" w:cs="Consolas"/>
-                <w:color w:val="000000"/>
-                <w:sz w:val="20"/>
-                <w:szCs w:val="20"/>
-              </w:rPr>
-              <w:t>C2:</w:t>
-            </w:r>
-            <w:r>
-              <w:rPr>
-                <w:rFonts w:ascii="Consolas" w:hAnsi="Consolas" w:cs="Consolas"/>
-                <w:color w:val="000000"/>
-                <w:sz w:val="20"/>
-                <w:szCs w:val="20"/>
-              </w:rPr>
-              <w:t xml:space="preserve"> [2, 3, 4, 5, 6]</w:t>
+              <w:t xml:space="preserve">C1:  </w:t>
+            </w:r>
+            <w:r>
+              <w:rPr>
+                <w:rFonts w:ascii="Consolas" w:hAnsi="Consolas" w:cs="Consolas"/>
+                <w:color w:val="000000"/>
+                <w:sz w:val="20"/>
+                <w:szCs w:val="20"/>
+              </w:rPr>
+              <w:t>[1]</w:t>
+            </w:r>
+          </w:p>
+          <w:p>
+            <w:pPr>
+              <w:rPr>
+                <w:rFonts w:ascii="Consolas" w:hAnsi="Consolas" w:cs="Consolas"/>
+                <w:color w:val="000000"/>
+                <w:sz w:val="20"/>
+                <w:szCs w:val="20"/>
+              </w:rPr>
+            </w:pPr>
+            <w:r>
+              <w:rPr>
+                <w:rFonts w:ascii="Consolas" w:hAnsi="Consolas" w:cs="Consolas"/>
+                <w:color w:val="000000"/>
+                <w:sz w:val="20"/>
+                <w:szCs w:val="20"/>
+              </w:rPr>
+              <w:t>C2: [2, 3, 4, 5, 6]</w:t>
             </w:r>
           </w:p>
           <w:p>
@@ -4295,16 +4228,7 @@
                 <w:sz w:val="20"/>
                 <w:szCs w:val="20"/>
               </w:rPr>
-              <w:t>C</w:t>
-            </w:r>
-            <w:r>
-              <w:rPr>
-                <w:rFonts w:ascii="Consolas" w:hAnsi="Consolas" w:cs="Consolas"/>
-                <w:color w:val="000000"/>
-                <w:sz w:val="20"/>
-                <w:szCs w:val="20"/>
-              </w:rPr>
-              <w:t>15: [19]</w:t>
+              <w:t>C15: [19]</w:t>
             </w:r>
           </w:p>
           <w:p>
@@ -4325,25 +4249,7 @@
                 <w:sz w:val="20"/>
                 <w:szCs w:val="20"/>
               </w:rPr>
-              <w:t>C</w:t>
-            </w:r>
-            <w:r>
-              <w:rPr>
-                <w:rFonts w:ascii="Consolas" w:hAnsi="Consolas" w:cs="Consolas"/>
-                <w:color w:val="000000"/>
-                <w:sz w:val="20"/>
-                <w:szCs w:val="20"/>
-              </w:rPr>
-              <w:t>1</w:t>
-            </w:r>
-            <w:r>
-              <w:rPr>
-                <w:rFonts w:ascii="Consolas" w:hAnsi="Consolas" w:cs="Consolas"/>
-                <w:color w:val="000000"/>
-                <w:sz w:val="20"/>
-                <w:szCs w:val="20"/>
-              </w:rPr>
-              <w:t>6: [20]</w:t>
+              <w:t>C16: [20]</w:t>
             </w:r>
           </w:p>
           <w:p>
@@ -4490,25 +4396,7 @@
                 <w:sz w:val="20"/>
                 <w:szCs w:val="20"/>
               </w:rPr>
-              <w:t>C</w:t>
-            </w:r>
-            <w:r>
-              <w:rPr>
-                <w:rFonts w:ascii="Consolas" w:hAnsi="Consolas" w:cs="Consolas"/>
-                <w:color w:val="000000"/>
-                <w:sz w:val="20"/>
-                <w:szCs w:val="20"/>
-              </w:rPr>
-              <w:t>2</w:t>
-            </w:r>
-            <w:r>
-              <w:rPr>
-                <w:rFonts w:ascii="Consolas" w:hAnsi="Consolas" w:cs="Consolas"/>
-                <w:color w:val="000000"/>
-                <w:sz w:val="20"/>
-                <w:szCs w:val="20"/>
-              </w:rPr>
-              <w:t>3: [29]</w:t>
+              <w:t>C23: [29]</w:t>
             </w:r>
           </w:p>
           <w:p>
@@ -4529,16 +4417,7 @@
                 <w:sz w:val="20"/>
                 <w:szCs w:val="20"/>
               </w:rPr>
-              <w:t>C</w:t>
-            </w:r>
-            <w:r>
-              <w:rPr>
-                <w:rFonts w:ascii="Consolas" w:hAnsi="Consolas" w:cs="Consolas"/>
-                <w:color w:val="000000"/>
-                <w:sz w:val="20"/>
-                <w:szCs w:val="20"/>
-              </w:rPr>
-              <w:t>24: [30]</w:t>
+              <w:t>C24: [30]</w:t>
             </w:r>
           </w:p>
           <w:p>
@@ -4684,25 +4563,7 @@
                 <w:sz w:val="20"/>
                 <w:szCs w:val="20"/>
               </w:rPr>
-              <w:t>C</w:t>
-            </w:r>
-            <w:r>
-              <w:rPr>
-                <w:rFonts w:ascii="Consolas" w:hAnsi="Consolas" w:cs="Consolas"/>
-                <w:color w:val="000000"/>
-                <w:sz w:val="20"/>
-                <w:szCs w:val="20"/>
-              </w:rPr>
-              <w:t>0</w:t>
-            </w:r>
-            <w:r>
-              <w:rPr>
-                <w:rFonts w:ascii="Consolas" w:hAnsi="Consolas" w:cs="Consolas"/>
-                <w:color w:val="000000"/>
-                <w:sz w:val="20"/>
-                <w:szCs w:val="20"/>
-              </w:rPr>
-              <w:t>: [2, 3, 4, 5, 6, 31]</w:t>
+              <w:t>C0: [2, 3, 4, 5, 6, 31]</w:t>
             </w:r>
           </w:p>
           <w:p>
@@ -4923,20 +4784,570 @@
                 <w:sz w:val="20"/>
                 <w:szCs w:val="20"/>
               </w:rPr>
-              <w:t>C</w:t>
+              <w:t>C11: [34]</w:t>
+            </w:r>
+          </w:p>
+        </w:tc>
+        <w:tc>
+          <w:tcPr>
+            <w:tcW w:w="535" w:type="dxa"/>
+          </w:tcPr>
+          <w:p/>
+        </w:tc>
+      </w:tr>
+      <w:tr>
+        <w:tc>
+          <w:tcPr>
+            <w:tcW w:w="2467" w:type="dxa"/>
+            <w:vMerge w:val="restart"/>
+          </w:tcPr>
+          <w:p>
+            <w:r>
+              <w:t>project_domain_keywor</w:t>
+            </w:r>
+            <w:r>
+              <w:t>d(ordered by frequency of words).csv</w:t>
+            </w:r>
+          </w:p>
+          <w:p/>
+          <w:p/>
+          <w:p/>
+          <w:p>
+            <w:r>
+              <w:t>Number of keywords: 10</w:t>
+            </w:r>
+          </w:p>
+        </w:tc>
+        <w:tc>
+          <w:tcPr>
+            <w:tcW w:w="935" w:type="dxa"/>
+            <w:vMerge w:val="restart"/>
+          </w:tcPr>
+          <w:p>
+            <w:r>
+              <w:lastRenderedPageBreak/>
+              <w:t>KMeans</w:t>
+            </w:r>
+          </w:p>
+        </w:tc>
+        <w:tc>
+          <w:tcPr>
+            <w:tcW w:w="1721" w:type="dxa"/>
+          </w:tcPr>
+          <w:p>
+            <w:r>
+              <w:t>Original tags Farthest : [0, 2, 7]</w:t>
+            </w:r>
+          </w:p>
+        </w:tc>
+        <w:tc>
+          <w:tcPr>
+            <w:tcW w:w="534" w:type="dxa"/>
+          </w:tcPr>
+          <w:p>
+            <w:pPr>
+              <w:jc w:val="center"/>
+            </w:pPr>
+            <w:r>
+              <w:t>204</w:t>
             </w:r>
             <w:bookmarkStart w:id="0" w:name="_GoBack"/>
             <w:bookmarkEnd w:id="0"/>
-            <w:r>
-              <w:rPr>
-                <w:rFonts w:ascii="Consolas" w:hAnsi="Consolas" w:cs="Consolas"/>
-                <w:color w:val="000000"/>
-                <w:sz w:val="20"/>
-                <w:szCs w:val="20"/>
-              </w:rPr>
-              <w:t>11: [34]</w:t>
-            </w:r>
-          </w:p>
+          </w:p>
+        </w:tc>
+        <w:tc>
+          <w:tcPr>
+            <w:tcW w:w="534" w:type="dxa"/>
+          </w:tcPr>
+          <w:p>
+            <w:pPr>
+              <w:jc w:val="center"/>
+            </w:pPr>
+          </w:p>
+        </w:tc>
+        <w:tc>
+          <w:tcPr>
+            <w:tcW w:w="2250" w:type="dxa"/>
+          </w:tcPr>
+          <w:p>
+            <w:pPr>
+              <w:autoSpaceDE w:val="0"/>
+              <w:autoSpaceDN w:val="0"/>
+              <w:adjustRightInd w:val="0"/>
+              <w:rPr>
+                <w:rFonts w:ascii="Consolas" w:hAnsi="Consolas" w:cs="Consolas"/>
+                <w:color w:val="000000"/>
+                <w:sz w:val="20"/>
+                <w:szCs w:val="20"/>
+              </w:rPr>
+            </w:pPr>
+            <w:r>
+              <w:rPr>
+                <w:rFonts w:ascii="Consolas" w:hAnsi="Consolas" w:cs="Consolas"/>
+                <w:color w:val="000000"/>
+                <w:sz w:val="20"/>
+                <w:szCs w:val="20"/>
+              </w:rPr>
+              <w:t>C</w:t>
+            </w:r>
+            <w:r>
+              <w:rPr>
+                <w:rFonts w:ascii="Consolas" w:hAnsi="Consolas" w:cs="Consolas"/>
+                <w:color w:val="000000"/>
+                <w:sz w:val="20"/>
+                <w:szCs w:val="20"/>
+              </w:rPr>
+              <w:t>0: [</w:t>
+            </w:r>
+            <w:r>
+              <w:rPr>
+                <w:rFonts w:ascii="Consolas" w:hAnsi="Consolas" w:cs="Consolas"/>
+                <w:color w:val="000000"/>
+                <w:sz w:val="20"/>
+                <w:szCs w:val="20"/>
+              </w:rPr>
+              <w:t xml:space="preserve">0, 1, 9, 10, 11, 12, 14, 16, 17, 18, 19, 20, 21, 23, 25, 26, </w:t>
+            </w:r>
+            <w:r>
+              <w:rPr>
+                <w:rFonts w:ascii="Consolas" w:hAnsi="Consolas" w:cs="Consolas"/>
+                <w:color w:val="000000"/>
+                <w:sz w:val="20"/>
+                <w:szCs w:val="20"/>
+              </w:rPr>
+              <w:lastRenderedPageBreak/>
+              <w:t>27, 28, 30, 32, 33</w:t>
+            </w:r>
+            <w:r>
+              <w:rPr>
+                <w:rFonts w:ascii="Consolas" w:hAnsi="Consolas" w:cs="Consolas"/>
+                <w:color w:val="000000"/>
+                <w:sz w:val="20"/>
+                <w:szCs w:val="20"/>
+              </w:rPr>
+              <w:t>]</w:t>
+            </w:r>
+          </w:p>
+          <w:p>
+            <w:pPr>
+              <w:autoSpaceDE w:val="0"/>
+              <w:autoSpaceDN w:val="0"/>
+              <w:adjustRightInd w:val="0"/>
+              <w:rPr>
+                <w:rFonts w:ascii="Consolas" w:hAnsi="Consolas" w:cs="Consolas"/>
+                <w:sz w:val="20"/>
+                <w:szCs w:val="20"/>
+              </w:rPr>
+            </w:pPr>
+          </w:p>
+          <w:p>
+            <w:pPr>
+              <w:autoSpaceDE w:val="0"/>
+              <w:autoSpaceDN w:val="0"/>
+              <w:adjustRightInd w:val="0"/>
+              <w:rPr>
+                <w:rFonts w:ascii="Consolas" w:hAnsi="Consolas" w:cs="Consolas"/>
+                <w:color w:val="000000"/>
+                <w:sz w:val="20"/>
+                <w:szCs w:val="20"/>
+              </w:rPr>
+            </w:pPr>
+            <w:r>
+              <w:rPr>
+                <w:rFonts w:ascii="Consolas" w:hAnsi="Consolas" w:cs="Consolas"/>
+                <w:color w:val="000000"/>
+                <w:sz w:val="20"/>
+                <w:szCs w:val="20"/>
+              </w:rPr>
+              <w:t>C1: [</w:t>
+            </w:r>
+            <w:r>
+              <w:rPr>
+                <w:rFonts w:ascii="Consolas" w:hAnsi="Consolas" w:cs="Consolas"/>
+                <w:color w:val="000000"/>
+                <w:sz w:val="20"/>
+                <w:szCs w:val="20"/>
+              </w:rPr>
+              <w:t>2, 3, 4, 5, 6, 15, 22, 24, 31</w:t>
+            </w:r>
+            <w:r>
+              <w:rPr>
+                <w:rFonts w:ascii="Consolas" w:hAnsi="Consolas" w:cs="Consolas"/>
+                <w:color w:val="000000"/>
+                <w:sz w:val="20"/>
+                <w:szCs w:val="20"/>
+              </w:rPr>
+              <w:t>]</w:t>
+            </w:r>
+          </w:p>
+          <w:p>
+            <w:pPr>
+              <w:autoSpaceDE w:val="0"/>
+              <w:autoSpaceDN w:val="0"/>
+              <w:adjustRightInd w:val="0"/>
+              <w:rPr>
+                <w:rFonts w:ascii="Consolas" w:hAnsi="Consolas" w:cs="Consolas"/>
+                <w:sz w:val="20"/>
+                <w:szCs w:val="20"/>
+              </w:rPr>
+            </w:pPr>
+          </w:p>
+          <w:p>
+            <w:pPr>
+              <w:autoSpaceDE w:val="0"/>
+              <w:autoSpaceDN w:val="0"/>
+              <w:adjustRightInd w:val="0"/>
+              <w:rPr>
+                <w:rFonts w:ascii="Consolas" w:hAnsi="Consolas" w:cs="Consolas"/>
+                <w:color w:val="000000"/>
+                <w:sz w:val="20"/>
+                <w:szCs w:val="20"/>
+              </w:rPr>
+            </w:pPr>
+            <w:r>
+              <w:rPr>
+                <w:rFonts w:ascii="Consolas" w:hAnsi="Consolas" w:cs="Consolas"/>
+                <w:color w:val="000000"/>
+                <w:sz w:val="20"/>
+                <w:szCs w:val="20"/>
+              </w:rPr>
+              <w:t>C2: [</w:t>
+            </w:r>
+            <w:r>
+              <w:rPr>
+                <w:rFonts w:ascii="Consolas" w:hAnsi="Consolas" w:cs="Consolas"/>
+                <w:color w:val="000000"/>
+                <w:sz w:val="20"/>
+                <w:szCs w:val="20"/>
+              </w:rPr>
+              <w:t>7, 8, 13, 29, 34</w:t>
+            </w:r>
+            <w:r>
+              <w:rPr>
+                <w:rFonts w:ascii="Consolas" w:hAnsi="Consolas" w:cs="Consolas"/>
+                <w:color w:val="000000"/>
+                <w:sz w:val="20"/>
+                <w:szCs w:val="20"/>
+              </w:rPr>
+              <w:t>]</w:t>
+            </w:r>
+          </w:p>
+          <w:p>
+            <w:pPr>
+              <w:autoSpaceDE w:val="0"/>
+              <w:autoSpaceDN w:val="0"/>
+              <w:adjustRightInd w:val="0"/>
+              <w:rPr>
+                <w:rFonts w:ascii="Consolas" w:hAnsi="Consolas" w:cs="Consolas"/>
+                <w:sz w:val="20"/>
+                <w:szCs w:val="20"/>
+              </w:rPr>
+            </w:pPr>
+          </w:p>
+        </w:tc>
+        <w:tc>
+          <w:tcPr>
+            <w:tcW w:w="535" w:type="dxa"/>
+          </w:tcPr>
+          <w:p/>
+        </w:tc>
+      </w:tr>
+      <w:tr>
+        <w:tc>
+          <w:tcPr>
+            <w:tcW w:w="2467" w:type="dxa"/>
+            <w:vMerge/>
+          </w:tcPr>
+          <w:p>
+            <w:pPr>
+              <w:jc w:val="center"/>
+            </w:pPr>
+          </w:p>
+        </w:tc>
+        <w:tc>
+          <w:tcPr>
+            <w:tcW w:w="935" w:type="dxa"/>
+            <w:vMerge/>
+          </w:tcPr>
+          <w:p/>
+        </w:tc>
+        <w:tc>
+          <w:tcPr>
+            <w:tcW w:w="1721" w:type="dxa"/>
+          </w:tcPr>
+          <w:p/>
+        </w:tc>
+        <w:tc>
+          <w:tcPr>
+            <w:tcW w:w="534" w:type="dxa"/>
+          </w:tcPr>
+          <w:p>
+            <w:pPr>
+              <w:jc w:val="center"/>
+            </w:pPr>
+          </w:p>
+        </w:tc>
+        <w:tc>
+          <w:tcPr>
+            <w:tcW w:w="534" w:type="dxa"/>
+          </w:tcPr>
+          <w:p>
+            <w:pPr>
+              <w:jc w:val="center"/>
+            </w:pPr>
+          </w:p>
+        </w:tc>
+        <w:tc>
+          <w:tcPr>
+            <w:tcW w:w="2250" w:type="dxa"/>
+          </w:tcPr>
+          <w:p/>
+        </w:tc>
+        <w:tc>
+          <w:tcPr>
+            <w:tcW w:w="535" w:type="dxa"/>
+          </w:tcPr>
+          <w:p/>
+        </w:tc>
+      </w:tr>
+      <w:tr>
+        <w:tc>
+          <w:tcPr>
+            <w:tcW w:w="2467" w:type="dxa"/>
+            <w:vMerge/>
+          </w:tcPr>
+          <w:p>
+            <w:pPr>
+              <w:jc w:val="center"/>
+            </w:pPr>
+          </w:p>
+        </w:tc>
+        <w:tc>
+          <w:tcPr>
+            <w:tcW w:w="935" w:type="dxa"/>
+            <w:vMerge w:val="restart"/>
+          </w:tcPr>
+          <w:p>
+            <w:r>
+              <w:t>SOM</w:t>
+            </w:r>
+          </w:p>
+        </w:tc>
+        <w:tc>
+          <w:tcPr>
+            <w:tcW w:w="1721" w:type="dxa"/>
+          </w:tcPr>
+          <w:p>
+            <w:r>
+              <w:t>Original tags Farthest : [</w:t>
+            </w:r>
+            <w:r>
+              <w:t>0, 2, 7</w:t>
+            </w:r>
+            <w:r>
+              <w:t>]</w:t>
+            </w:r>
+          </w:p>
+        </w:tc>
+        <w:tc>
+          <w:tcPr>
+            <w:tcW w:w="534" w:type="dxa"/>
+          </w:tcPr>
+          <w:p>
+            <w:pPr>
+              <w:jc w:val="center"/>
+            </w:pPr>
+            <w:r>
+              <w:t>204</w:t>
+            </w:r>
+          </w:p>
+        </w:tc>
+        <w:tc>
+          <w:tcPr>
+            <w:tcW w:w="534" w:type="dxa"/>
+          </w:tcPr>
+          <w:p>
+            <w:pPr>
+              <w:jc w:val="center"/>
+            </w:pPr>
+            <w:r>
+              <w:t>39</w:t>
+            </w:r>
+          </w:p>
+        </w:tc>
+        <w:tc>
+          <w:tcPr>
+            <w:tcW w:w="2250" w:type="dxa"/>
+          </w:tcPr>
+          <w:p>
+            <w:pPr>
+              <w:autoSpaceDE w:val="0"/>
+              <w:autoSpaceDN w:val="0"/>
+              <w:adjustRightInd w:val="0"/>
+              <w:rPr>
+                <w:rFonts w:ascii="Consolas" w:hAnsi="Consolas" w:cs="Consolas"/>
+                <w:sz w:val="20"/>
+                <w:szCs w:val="20"/>
+              </w:rPr>
+            </w:pPr>
+            <w:r>
+              <w:rPr>
+                <w:rFonts w:ascii="Consolas" w:hAnsi="Consolas" w:cs="Consolas"/>
+                <w:color w:val="000000"/>
+                <w:sz w:val="20"/>
+                <w:szCs w:val="20"/>
+              </w:rPr>
+              <w:t>C</w:t>
+            </w:r>
+            <w:r>
+              <w:rPr>
+                <w:rFonts w:ascii="Consolas" w:hAnsi="Consolas" w:cs="Consolas"/>
+                <w:color w:val="000000"/>
+                <w:sz w:val="20"/>
+                <w:szCs w:val="20"/>
+              </w:rPr>
+              <w:t>0: [0, 1]</w:t>
+            </w:r>
+          </w:p>
+          <w:p>
+            <w:pPr>
+              <w:autoSpaceDE w:val="0"/>
+              <w:autoSpaceDN w:val="0"/>
+              <w:adjustRightInd w:val="0"/>
+              <w:rPr>
+                <w:rFonts w:ascii="Consolas" w:hAnsi="Consolas" w:cs="Consolas"/>
+                <w:color w:val="000000"/>
+                <w:sz w:val="20"/>
+                <w:szCs w:val="20"/>
+              </w:rPr>
+            </w:pPr>
+          </w:p>
+          <w:p>
+            <w:pPr>
+              <w:autoSpaceDE w:val="0"/>
+              <w:autoSpaceDN w:val="0"/>
+              <w:adjustRightInd w:val="0"/>
+              <w:rPr>
+                <w:rFonts w:ascii="Consolas" w:hAnsi="Consolas" w:cs="Consolas"/>
+                <w:color w:val="000000"/>
+                <w:sz w:val="20"/>
+                <w:szCs w:val="20"/>
+              </w:rPr>
+            </w:pPr>
+            <w:r>
+              <w:rPr>
+                <w:rFonts w:ascii="Consolas" w:hAnsi="Consolas" w:cs="Consolas"/>
+                <w:color w:val="000000"/>
+                <w:sz w:val="20"/>
+                <w:szCs w:val="20"/>
+              </w:rPr>
+              <w:t>C1: [7, 8, 11, 12, 13, 19, 21, 23, 25, 29, 34]</w:t>
+            </w:r>
+          </w:p>
+          <w:p>
+            <w:pPr>
+              <w:autoSpaceDE w:val="0"/>
+              <w:autoSpaceDN w:val="0"/>
+              <w:adjustRightInd w:val="0"/>
+              <w:rPr>
+                <w:rFonts w:ascii="Consolas" w:hAnsi="Consolas" w:cs="Consolas"/>
+                <w:sz w:val="20"/>
+                <w:szCs w:val="20"/>
+              </w:rPr>
+            </w:pPr>
+          </w:p>
+          <w:p>
+            <w:pPr>
+              <w:autoSpaceDE w:val="0"/>
+              <w:autoSpaceDN w:val="0"/>
+              <w:adjustRightInd w:val="0"/>
+              <w:rPr>
+                <w:rFonts w:ascii="Consolas" w:hAnsi="Consolas" w:cs="Consolas"/>
+                <w:sz w:val="20"/>
+                <w:szCs w:val="20"/>
+              </w:rPr>
+            </w:pPr>
+            <w:r>
+              <w:rPr>
+                <w:rFonts w:ascii="Consolas" w:hAnsi="Consolas" w:cs="Consolas"/>
+                <w:color w:val="000000"/>
+                <w:sz w:val="20"/>
+                <w:szCs w:val="20"/>
+              </w:rPr>
+              <w:t>C2: [2, 3, 4, 5, 6, 9, 10, 14, 15, 16, 17, 18, 20, 22, 24, 26, 27, 28, 30, 31, 32, 33]</w:t>
+            </w:r>
+          </w:p>
+          <w:p/>
+        </w:tc>
+        <w:tc>
+          <w:tcPr>
+            <w:tcW w:w="535" w:type="dxa"/>
+          </w:tcPr>
+          <w:p/>
+        </w:tc>
+      </w:tr>
+      <w:tr>
+        <w:tc>
+          <w:tcPr>
+            <w:tcW w:w="2467" w:type="dxa"/>
+            <w:vMerge/>
+          </w:tcPr>
+          <w:p>
+            <w:pPr>
+              <w:jc w:val="center"/>
+            </w:pPr>
+          </w:p>
+        </w:tc>
+        <w:tc>
+          <w:tcPr>
+            <w:tcW w:w="935" w:type="dxa"/>
+            <w:vMerge/>
+          </w:tcPr>
+          <w:p/>
+        </w:tc>
+        <w:tc>
+          <w:tcPr>
+            <w:tcW w:w="1721" w:type="dxa"/>
+          </w:tcPr>
+          <w:p>
+            <w:r>
+              <w:t>Base tags</w:t>
+            </w:r>
+          </w:p>
+          <w:p>
+            <w:r>
+              <w:t xml:space="preserve">Farthest </w:t>
+            </w:r>
+          </w:p>
+        </w:tc>
+        <w:tc>
+          <w:tcPr>
+            <w:tcW w:w="534" w:type="dxa"/>
+          </w:tcPr>
+          <w:p>
+            <w:pPr>
+              <w:jc w:val="center"/>
+            </w:pPr>
+          </w:p>
+        </w:tc>
+        <w:tc>
+          <w:tcPr>
+            <w:tcW w:w="534" w:type="dxa"/>
+          </w:tcPr>
+          <w:p>
+            <w:pPr>
+              <w:jc w:val="center"/>
+            </w:pPr>
+            <w:r>
+              <w:t>39</w:t>
+            </w:r>
+          </w:p>
+        </w:tc>
+        <w:tc>
+          <w:tcPr>
+            <w:tcW w:w="2250" w:type="dxa"/>
+          </w:tcPr>
+          <w:p/>
         </w:tc>
         <w:tc>
           <w:tcPr>
@@ -4957,7 +5368,6 @@
         </w:numPr>
       </w:pPr>
       <w:r>
-        <w:lastRenderedPageBreak/>
         <w:t>Reason of outliers</w:t>
       </w:r>
       <w:r>

</xml_diff>